<commit_message>
Improves documentation of installation
</commit_message>
<xml_diff>
--- a/Documentation/Installation and configuration of the Raspberry Pi.docx
+++ b/Documentation/Installation and configuration of the Raspberry Pi.docx
@@ -7,8 +7,8 @@
   <manifest:file-entry manifest:full-path="/" manifest:version="1.2" manifest:media-type="application/vnd.oasis.opendocument.text"/>
   <manifest:file-entry manifest:full-path="Thumbnails/thumbnail.png" manifest:media-type="image/png"/>
   <manifest:file-entry manifest:full-path="layout-cache" manifest:media-type="application/binary"/>
-  <manifest:file-entry manifest:full-path="Pictures/10000000000001E20000014F39006644F36A94A1.png" manifest:media-type="image/png"/>
-  <manifest:file-entry manifest:full-path="Pictures/10000000000003AF0000013F9757784411E87E07.png" manifest:media-type="image/png"/>
+  <manifest:file-entry manifest:full-path="Pictures/10000000000001E20000014FECB5DCD6A3DF0C57.png" manifest:media-type="image/png"/>
+  <manifest:file-entry manifest:full-path="Pictures/10000000000003AF0000013FD1F329AF7BBE45BD.png" manifest:media-type="image/png"/>
   <manifest:file-entry manifest:full-path="Configurations2/accelerator/current.xml" manifest:media-type=""/>
   <manifest:file-entry manifest:full-path="Configurations2/" manifest:media-type="application/vnd.sun.xml.ui.configuration"/>
   <manifest:file-entry manifest:full-path="content.xml" manifest:media-type="text/xml"/>
@@ -27,12 +27,11 @@
     <style:font-face style:name="Tahoma1" svg:font-family="Tahoma"/>
     <style:font-face style:name="Times New Roman1" svg:font-family="'Times New Roman'" style:font-family-generic="roman"/>
     <style:font-face style:name="Liberation Mono" svg:font-family="'Liberation Mono'" style:font-family-generic="modern" style:font-pitch="fixed"/>
-    <style:font-face style:name="Arial1" svg:font-family="Arial" style:font-family-generic="roman" style:font-pitch="variable"/>
     <style:font-face style:name="Liberation Serif" svg:font-family="'Liberation Serif'" style:font-family-generic="roman" style:font-pitch="variable"/>
     <style:font-face style:name="Times New Roman" svg:font-family="'Times New Roman'" style:font-family-generic="roman" style:font-pitch="variable"/>
     <style:font-face style:name="Arial" svg:font-family="Arial" style:font-family-generic="swiss" style:font-pitch="variable"/>
     <style:font-face style:name="Andale Sans UI" svg:font-family="'Andale Sans UI'" style:font-family-generic="system" style:font-pitch="variable"/>
-    <style:font-face style:name="Arial2" svg:font-family="Arial" style:font-family-generic="system" style:font-pitch="variable"/>
+    <style:font-face style:name="Arial1" svg:font-family="Arial" style:font-family-generic="system" style:font-pitch="variable"/>
     <style:font-face style:name="DejaVu Sans" svg:font-family="'DejaVu Sans'" style:font-family-generic="system" style:font-pitch="variable"/>
     <style:font-face style:name="Tahoma" svg:font-family="Tahoma" style:font-family-generic="system" style:font-pitch="variable"/>
   </office:font-face-decls>
@@ -40,111 +39,305 @@
     <style:style style:name="P1" style:family="paragraph" style:parent-style-name="Text_20_body">
       <style:text-properties officeooo:paragraph-rsid="000dbe6e"/>
     </style:style>
-    <style:style style:name="P2" style:family="paragraph" style:parent-style-name="Heading_20_3">
+    <style:style style:name="P2" style:family="paragraph" style:parent-style-name="Text_20_body">
+      <style:text-properties officeooo:rsid="001af4a8" officeooo:paragraph-rsid="001c46dd"/>
+    </style:style>
+    <style:style style:name="P3" style:family="paragraph" style:parent-style-name="Text_20_body">
+      <style:text-properties officeooo:rsid="001e63bb" officeooo:paragraph-rsid="001e63bb"/>
+    </style:style>
+    <style:style style:name="P4" style:family="paragraph" style:parent-style-name="Text_20_body">
+      <style:text-properties officeooo:paragraph-rsid="001e63bb"/>
+    </style:style>
+    <style:style style:name="P5" style:family="paragraph" style:parent-style-name="Text_20_body">
+      <style:text-properties officeooo:rsid="0034974c" officeooo:paragraph-rsid="0034974c"/>
+    </style:style>
+    <style:style style:name="P6" style:family="paragraph" style:parent-style-name="Text_20_body">
+      <style:text-properties officeooo:paragraph-rsid="003a3b42"/>
+    </style:style>
+    <style:style style:name="P7" style:family="paragraph" style:parent-style-name="Text_20_body">
+      <style:text-properties officeooo:paragraph-rsid="00433cc8"/>
+    </style:style>
+    <style:style style:name="P8" style:family="paragraph" style:parent-style-name="Text_20_body">
+      <style:text-properties officeooo:rsid="004910cd" officeooo:paragraph-rsid="004910cd"/>
+    </style:style>
+    <style:style style:name="P9" style:family="paragraph" style:parent-style-name="Heading_20_3">
       <style:text-properties officeooo:paragraph-rsid="000dbe6e"/>
     </style:style>
-    <style:style style:name="P3" style:family="paragraph" style:parent-style-name="Heading_20_2">
+    <style:style style:name="P10" style:family="paragraph" style:parent-style-name="Heading_20_3">
+      <style:text-properties officeooo:paragraph-rsid="001e63bb"/>
+    </style:style>
+    <style:style style:name="P11" style:family="paragraph" style:parent-style-name="Heading_20_3">
+      <style:text-properties officeooo:rsid="001f39fd" officeooo:paragraph-rsid="001f39fd"/>
+    </style:style>
+    <style:style style:name="P12" style:family="paragraph" style:parent-style-name="Heading_20_3">
+      <style:text-properties officeooo:rsid="00433cc8" officeooo:paragraph-rsid="00433cc8"/>
+    </style:style>
+    <style:style style:name="P13" style:family="paragraph" style:parent-style-name="Heading_20_2">
       <style:text-properties fo:color="#000000" officeooo:rsid="00191680" officeooo:paragraph-rsid="00191680"/>
     </style:style>
-    <style:style style:name="P4" style:family="paragraph" style:parent-style-name="Heading_20_2">
+    <style:style style:name="P14" style:family="paragraph" style:parent-style-name="Heading_20_2">
       <style:text-properties officeooo:paragraph-rsid="000dbe6e"/>
     </style:style>
-    <style:style style:name="P5" style:family="paragraph" style:parent-style-name="Preformatted_20_Text">
+    <style:style style:name="P15" style:family="paragraph" style:parent-style-name="Heading_20_2">
+      <style:text-properties officeooo:rsid="001af4a8" officeooo:paragraph-rsid="001af4a8"/>
+    </style:style>
+    <style:style style:name="P16" style:family="paragraph" style:parent-style-name="Preformatted_20_Text">
       <style:text-properties officeooo:paragraph-rsid="000dbe6e"/>
     </style:style>
-    <style:style style:name="P6" style:family="paragraph" style:parent-style-name="Preformatted_20_Text">
+    <style:style style:name="P17" style:family="paragraph" style:parent-style-name="Preformatted_20_Text">
+      <style:text-properties officeooo:paragraph-rsid="001e63bb"/>
+    </style:style>
+    <style:style style:name="P18" style:family="paragraph" style:parent-style-name="Preformatted_20_Text">
+      <style:text-properties officeooo:rsid="0043846d" officeooo:paragraph-rsid="0043846d"/>
+    </style:style>
+    <style:style style:name="P19" style:family="paragraph" style:parent-style-name="Preformatted_20_Text">
+      <style:text-properties officeooo:rsid="004bb5b8" officeooo:paragraph-rsid="004bb5b8"/>
+    </style:style>
+    <style:style style:name="P20" style:family="paragraph" style:parent-style-name="Preformatted_20_Text">
       <style:paragraph-properties fo:margin-top="0in" fo:margin-bottom="0.1965in" loext:contextual-spacing="false"/>
       <style:text-properties officeooo:paragraph-rsid="000dbe6e"/>
     </style:style>
-    <style:style style:name="P7" style:family="paragraph" style:parent-style-name="Text_20_body" style:list-style-name="L1"/>
-    <style:style style:name="P8" style:family="paragraph" style:parent-style-name="Text_20_body" style:list-style-name="L2"/>
-    <style:style style:name="P9" style:family="paragraph" style:parent-style-name="Text_20_body">
-      <style:text-properties officeooo:paragraph-rsid="000dbe6e"/>
-    </style:style>
-    <style:style style:name="P10" style:family="paragraph" style:parent-style-name="Text_20_body">
-      <style:text-properties officeooo:rsid="001af4a8" officeooo:paragraph-rsid="001c46dd"/>
-    </style:style>
-    <style:style style:name="P11" style:family="paragraph" style:parent-style-name="Text_20_body">
-      <style:text-properties officeooo:rsid="001e63bb" officeooo:paragraph-rsid="001e63bb"/>
-    </style:style>
-    <style:style style:name="P12" style:family="paragraph" style:parent-style-name="Text_20_body">
+    <style:style style:name="P21" style:family="paragraph" style:parent-style-name="Preformatted_20_Text">
+      <style:paragraph-properties fo:margin-top="0in" fo:margin-bottom="0.1965in" loext:contextual-spacing="false"/>
       <style:text-properties officeooo:paragraph-rsid="001e63bb"/>
     </style:style>
-    <style:style style:name="P13" style:family="paragraph" style:parent-style-name="Text_20_body">
-      <style:text-properties officeooo:rsid="0034974c" officeooo:paragraph-rsid="0034974c"/>
-    </style:style>
-    <style:style style:name="P14" style:family="paragraph" style:parent-style-name="Text_20_body">
-      <style:text-properties officeooo:paragraph-rsid="003a3b42"/>
-    </style:style>
-    <style:style style:name="P15" style:family="paragraph" style:parent-style-name="Text_20_body">
-      <style:text-properties officeooo:paragraph-rsid="00433cc8"/>
-    </style:style>
-    <style:style style:name="P16" style:family="paragraph" style:parent-style-name="Text_20_body">
-      <style:text-properties officeooo:rsid="004910cd" officeooo:paragraph-rsid="004910cd"/>
-    </style:style>
-    <style:style style:name="P17" style:family="paragraph" style:parent-style-name="Text_20_body" style:list-style-name="L1">
-      <style:paragraph-properties fo:margin-top="0in" fo:margin-bottom="0in" loext:contextual-spacing="false"/>
-    </style:style>
-    <style:style style:name="P18" style:family="paragraph" style:parent-style-name="Text_20_body" style:list-style-name="L2">
-      <style:paragraph-properties fo:margin-top="0in" fo:margin-bottom="0in" loext:contextual-spacing="false"/>
-    </style:style>
-    <style:style style:name="P19" style:family="paragraph" style:parent-style-name="Text_20_body">
-      <style:paragraph-properties fo:margin-top="0.0398in" fo:margin-bottom="0.1228in" loext:contextual-spacing="false"/>
-      <style:text-properties officeooo:paragraph-rsid="0055a12e"/>
-    </style:style>
-    <style:style style:name="P20" style:family="paragraph" style:parent-style-name="Text_20_body">
+    <style:style style:name="P22" style:family="paragraph" style:parent-style-name="Text_20_body">
       <style:paragraph-properties fo:margin-top="0.0791in" fo:margin-bottom="0.1626in" loext:contextual-spacing="false"/>
       <style:text-properties officeooo:paragraph-rsid="004b42db"/>
     </style:style>
-    <style:style style:name="P21" style:family="paragraph" style:parent-style-name="Text_20_body">
+    <style:style style:name="P23" style:family="paragraph" style:parent-style-name="Preformatted_20_Text">
+      <style:paragraph-properties fo:margin-top="0.0398in" fo:margin-bottom="0.0398in" loext:contextual-spacing="false"/>
+      <style:text-properties officeooo:rsid="00499568" officeooo:paragraph-rsid="00499568"/>
+    </style:style>
+    <style:style style:name="P24" style:family="paragraph" style:parent-style-name="Text_20_body" style:list-style-name="L1"/>
+    <style:style style:name="P25" style:family="paragraph" style:parent-style-name="Text_20_body" style:list-style-name="L2"/>
+    <style:style style:name="P26" style:family="paragraph" style:parent-style-name="Text_20_body">
+      <style:text-properties officeooo:rsid="004910cd" officeooo:paragraph-rsid="00641617"/>
+    </style:style>
+    <style:style style:name="P27" style:family="paragraph" style:parent-style-name="Text_20_body">
+      <style:text-properties officeooo:rsid="0069691d" officeooo:paragraph-rsid="0069691d"/>
+    </style:style>
+    <style:style style:name="P28" style:family="paragraph" style:parent-style-name="Text_20_body">
+      <style:text-properties officeooo:paragraph-rsid="0069bbce"/>
+    </style:style>
+    <style:style style:name="P29" style:family="paragraph" style:parent-style-name="Text_20_body">
+      <style:text-properties officeooo:rsid="006c61a7" officeooo:paragraph-rsid="006c61a7"/>
+    </style:style>
+    <style:style style:name="P30" style:family="paragraph" style:parent-style-name="Text_20_body">
+      <style:text-properties officeooo:rsid="001e63bb" officeooo:paragraph-rsid="006c61a7"/>
+    </style:style>
+    <style:style style:name="P31" style:family="paragraph" style:parent-style-name="Text_20_body">
+      <style:text-properties officeooo:rsid="001e63bb" officeooo:paragraph-rsid="0070c26b"/>
+    </style:style>
+    <style:style style:name="P32" style:family="paragraph" style:parent-style-name="Text_20_body">
+      <style:text-properties officeooo:paragraph-rsid="006c61a7"/>
+    </style:style>
+    <style:style style:name="P33" style:family="paragraph" style:parent-style-name="Text_20_body">
+      <style:text-properties officeooo:rsid="006ca5b5" officeooo:paragraph-rsid="006ca5b5"/>
+    </style:style>
+    <style:style style:name="P34" style:family="paragraph" style:parent-style-name="Text_20_body">
+      <style:text-properties officeooo:rsid="007069a5" officeooo:paragraph-rsid="007069a5"/>
+    </style:style>
+    <style:style style:name="P35" style:family="paragraph" style:parent-style-name="Text_20_body">
+      <style:text-properties officeooo:rsid="007081d9" officeooo:paragraph-rsid="007081d9"/>
+    </style:style>
+    <style:style style:name="P36" style:family="paragraph" style:parent-style-name="Text_20_body">
+      <style:text-properties officeooo:paragraph-rsid="0070c26b"/>
+    </style:style>
+    <style:style style:name="P37" style:family="paragraph" style:parent-style-name="Text_20_body">
+      <style:text-properties officeooo:rsid="00724fdf" officeooo:paragraph-rsid="00724fdf"/>
+    </style:style>
+    <style:style style:name="P38" style:family="paragraph" style:parent-style-name="Text_20_body">
+      <style:text-properties officeooo:rsid="0075ea47" officeooo:paragraph-rsid="0075ea47"/>
+    </style:style>
+    <style:style style:name="P39" style:family="paragraph" style:parent-style-name="Text_20_body">
+      <style:text-properties officeooo:paragraph-rsid="0075ea47"/>
+    </style:style>
+    <style:style style:name="P40" style:family="paragraph" style:parent-style-name="Text_20_body">
+      <style:text-properties officeooo:rsid="0079bddf" officeooo:paragraph-rsid="0079bddf"/>
+    </style:style>
+    <style:style style:name="P41" style:family="paragraph" style:parent-style-name="Text_20_body">
+      <style:text-properties officeooo:rsid="007ae9d3" officeooo:paragraph-rsid="007ae9d3"/>
+    </style:style>
+    <style:style style:name="P42" style:family="paragraph" style:parent-style-name="Text_20_body">
+      <style:text-properties officeooo:rsid="007faed9" officeooo:paragraph-rsid="007faed9"/>
+    </style:style>
+    <style:style style:name="P43" style:family="paragraph" style:parent-style-name="Text_20_body">
+      <style:text-properties officeooo:rsid="007ffdb9" officeooo:paragraph-rsid="007ffdb9"/>
+    </style:style>
+    <style:style style:name="P44" style:family="paragraph" style:parent-style-name="Text_20_body">
+      <style:text-properties officeooo:rsid="0080dda3" officeooo:paragraph-rsid="0080dda3"/>
+    </style:style>
+    <style:style style:name="P45" style:family="paragraph" style:parent-style-name="Text_20_body">
+      <style:text-properties officeooo:rsid="00816f23" officeooo:paragraph-rsid="00816f23"/>
+    </style:style>
+    <style:style style:name="P46" style:family="paragraph" style:parent-style-name="Text_20_body">
+      <style:text-properties officeooo:rsid="00886327" officeooo:paragraph-rsid="00886327"/>
+    </style:style>
+    <style:style style:name="P47" style:family="paragraph" style:parent-style-name="Text_20_body">
+      <style:text-properties officeooo:rsid="0089169f" officeooo:paragraph-rsid="0089169f"/>
+    </style:style>
+    <style:style style:name="P48" style:family="paragraph" style:parent-style-name="Text_20_body">
+      <style:text-properties officeooo:rsid="008cf3a5" officeooo:paragraph-rsid="008cf3a5"/>
+    </style:style>
+    <style:style style:name="P49" style:family="paragraph" style:parent-style-name="Text_20_body" style:list-style-name="L1">
+      <style:paragraph-properties fo:margin-top="0in" fo:margin-bottom="0in" loext:contextual-spacing="false"/>
+    </style:style>
+    <style:style style:name="P50" style:family="paragraph" style:parent-style-name="Text_20_body" style:list-style-name="L2">
+      <style:paragraph-properties fo:margin-top="0in" fo:margin-bottom="0in" loext:contextual-spacing="false"/>
+    </style:style>
+    <style:style style:name="P51" style:family="paragraph" style:parent-style-name="Text_20_body">
+      <style:paragraph-properties fo:margin-top="0.0398in" fo:margin-bottom="0.1228in" loext:contextual-spacing="false"/>
+      <style:text-properties style:font-name="Times New Roman1" officeooo:rsid="004b42db" officeooo:paragraph-rsid="0055a12e" style:font-name-complex="Arial1"/>
+    </style:style>
+    <style:style style:name="P52" style:family="paragraph" style:parent-style-name="Text_20_body">
+      <style:paragraph-properties fo:margin-top="0.0398in" fo:margin-bottom="0.0398in" loext:contextual-spacing="false"/>
+      <style:text-properties officeooo:rsid="00641617" officeooo:paragraph-rsid="00657f86"/>
+    </style:style>
+    <style:style style:name="P53" style:family="paragraph" style:parent-style-name="Text_20_body">
+      <style:paragraph-properties fo:margin-top="0.0398in" fo:margin-bottom="0.0398in" loext:contextual-spacing="false"/>
+      <style:text-properties officeooo:rsid="00677eb4" officeooo:paragraph-rsid="00677eb4"/>
+    </style:style>
+    <style:style style:name="P54" style:family="paragraph" style:parent-style-name="Text_20_body">
       <style:paragraph-properties fo:margin-top="0.0791in" fo:margin-bottom="0.1626in" loext:contextual-spacing="false"/>
       <style:text-properties officeooo:paragraph-rsid="0055a12e"/>
     </style:style>
-    <style:style style:name="P22" style:family="paragraph" style:parent-style-name="Text_20_body">
-      <style:paragraph-properties fo:margin-top="0.0181in" fo:margin-bottom="0.0043in" loext:contextual-spacing="false"/>
-      <style:text-properties officeooo:rsid="0057c392" officeooo:paragraph-rsid="0057c392"/>
-    </style:style>
-    <style:style style:name="P23" style:family="paragraph" style:parent-style-name="Heading_20_2">
-      <style:text-properties officeooo:rsid="001af4a8" officeooo:paragraph-rsid="001af4a8"/>
-    </style:style>
-    <style:style style:name="P24" style:family="paragraph" style:parent-style-name="Heading_20_3">
-      <style:text-properties officeooo:paragraph-rsid="001e63bb"/>
-    </style:style>
-    <style:style style:name="P25" style:family="paragraph" style:parent-style-name="Heading_20_3">
-      <style:text-properties officeooo:rsid="001f39fd" officeooo:paragraph-rsid="001f39fd"/>
-    </style:style>
-    <style:style style:name="P26" style:family="paragraph" style:parent-style-name="Heading_20_3">
-      <style:text-properties officeooo:rsid="00433cc8" officeooo:paragraph-rsid="00433cc8"/>
-    </style:style>
-    <style:style style:name="P27" style:family="paragraph" style:parent-style-name="Heading_20_3">
+    <style:style style:name="P55" style:family="paragraph" style:parent-style-name="Heading_20_2">
+      <style:text-properties officeooo:rsid="006afb26" officeooo:paragraph-rsid="006afb26"/>
+    </style:style>
+    <style:style style:name="P56" style:family="paragraph" style:parent-style-name="Heading_20_2">
+      <style:text-properties officeooo:rsid="007081d9" officeooo:paragraph-rsid="007081d9"/>
+    </style:style>
+    <style:style style:name="P57" style:family="paragraph" style:parent-style-name="Heading_20_2">
+      <style:text-properties officeooo:rsid="007ead66" officeooo:paragraph-rsid="007ead66"/>
+    </style:style>
+    <style:style style:name="P58" style:family="paragraph" style:parent-style-name="Heading_20_2">
+      <style:text-properties officeooo:rsid="00886327" officeooo:paragraph-rsid="00886327"/>
+    </style:style>
+    <style:style style:name="P59" style:family="paragraph" style:parent-style-name="Heading_20_3">
       <style:paragraph-properties fo:margin-top="0.0181in" fo:margin-bottom="0.0043in" loext:contextual-spacing="false"/>
       <style:text-properties officeooo:rsid="004bb5b8" officeooo:paragraph-rsid="004e6ff6"/>
     </style:style>
-    <style:style style:name="P28" style:family="paragraph" style:parent-style-name="Preformatted_20_Text">
-      <style:text-properties officeooo:paragraph-rsid="001e63bb"/>
-    </style:style>
-    <style:style style:name="P29" style:family="paragraph" style:parent-style-name="Preformatted_20_Text">
-      <style:text-properties officeooo:rsid="0043846d" officeooo:paragraph-rsid="0043846d"/>
-    </style:style>
-    <style:style style:name="P30" style:family="paragraph" style:parent-style-name="Preformatted_20_Text">
-      <style:text-properties officeooo:rsid="004bb5b8" officeooo:paragraph-rsid="004bb5b8"/>
-    </style:style>
-    <style:style style:name="P31" style:family="paragraph" style:parent-style-name="Preformatted_20_Text">
+    <style:style style:name="P60" style:family="paragraph" style:parent-style-name="Heading_20_3">
+      <style:text-properties officeooo:rsid="0069691d" officeooo:paragraph-rsid="0069691d"/>
+    </style:style>
+    <style:style style:name="P61" style:family="paragraph" style:parent-style-name="Heading_20_3">
+      <style:text-properties officeooo:rsid="006c61a7" officeooo:paragraph-rsid="006c61a7"/>
+    </style:style>
+    <style:style style:name="P62" style:family="paragraph" style:parent-style-name="Heading_20_3">
+      <style:text-properties officeooo:rsid="006ca5b5" officeooo:paragraph-rsid="006ca5b5"/>
+    </style:style>
+    <style:style style:name="P63" style:family="paragraph" style:parent-style-name="Heading_20_3">
+      <style:text-properties officeooo:rsid="007069a5" officeooo:paragraph-rsid="007069a5"/>
+    </style:style>
+    <style:style style:name="P64" style:family="paragraph" style:parent-style-name="Heading_20_3">
+      <style:text-properties officeooo:rsid="0070c26b" officeooo:paragraph-rsid="0070c26b"/>
+    </style:style>
+    <style:style style:name="P65" style:family="paragraph" style:parent-style-name="Heading_20_3">
+      <style:text-properties officeooo:rsid="00724fdf" officeooo:paragraph-rsid="00724fdf"/>
+    </style:style>
+    <style:style style:name="P66" style:family="paragraph" style:parent-style-name="Heading_20_3">
+      <style:text-properties officeooo:rsid="0075ea47" officeooo:paragraph-rsid="0075ea47"/>
+    </style:style>
+    <style:style style:name="P67" style:family="paragraph" style:parent-style-name="Heading_20_3">
+      <style:text-properties officeooo:rsid="0079bddf" officeooo:paragraph-rsid="0079bddf"/>
+    </style:style>
+    <style:style style:name="P68" style:family="paragraph" style:parent-style-name="Heading_20_3">
+      <style:text-properties officeooo:rsid="007faed9" officeooo:paragraph-rsid="007faed9"/>
+    </style:style>
+    <style:style style:name="P69" style:family="paragraph" style:parent-style-name="Heading_20_3">
+      <style:text-properties officeooo:rsid="007ffdb9" officeooo:paragraph-rsid="007ffdb9"/>
+    </style:style>
+    <style:style style:name="P70" style:family="paragraph" style:parent-style-name="Heading_20_3">
+      <style:text-properties officeooo:rsid="0080dda3" officeooo:paragraph-rsid="0080dda3"/>
+    </style:style>
+    <style:style style:name="P71" style:family="paragraph" style:parent-style-name="Heading_20_3">
+      <style:text-properties officeooo:rsid="00816f23" officeooo:paragraph-rsid="00816f23"/>
+    </style:style>
+    <style:style style:name="P72" style:family="paragraph" style:parent-style-name="Heading_20_3">
+      <style:text-properties officeooo:rsid="00886327" officeooo:paragraph-rsid="00886327"/>
+    </style:style>
+    <style:style style:name="P73" style:family="paragraph" style:parent-style-name="Heading_20_3">
+      <style:text-properties officeooo:rsid="0089169f" officeooo:paragraph-rsid="0089169f"/>
+    </style:style>
+    <style:style style:name="P74" style:family="paragraph" style:parent-style-name="Preformatted_20_Text">
+      <style:paragraph-properties fo:margin-top="0.0398in" fo:margin-bottom="0.0398in" loext:contextual-spacing="false"/>
+      <style:text-properties officeooo:rsid="00641617" officeooo:paragraph-rsid="00641617"/>
+    </style:style>
+    <style:style style:name="P75" style:family="paragraph" style:parent-style-name="Preformatted_20_Text">
+      <style:paragraph-properties fo:margin-top="0.0398in" fo:margin-bottom="0.0398in" loext:contextual-spacing="false"/>
+      <style:text-properties officeooo:rsid="00677eb4" officeooo:paragraph-rsid="00677eb4"/>
+    </style:style>
+    <style:style style:name="P76" style:family="paragraph" style:parent-style-name="Preformatted_20_Text">
+      <style:text-properties officeooo:rsid="0069691d" officeooo:paragraph-rsid="0069691d"/>
+    </style:style>
+    <style:style style:name="P77" style:family="paragraph" style:parent-style-name="Preformatted_20_Text">
+      <style:text-properties officeooo:rsid="0069bbce" officeooo:paragraph-rsid="0069bbce"/>
+    </style:style>
+    <style:style style:name="P78" style:family="paragraph" style:parent-style-name="Preformatted_20_Text">
+      <style:text-properties officeooo:paragraph-rsid="0069bbce"/>
+    </style:style>
+    <style:style style:name="P79" style:family="paragraph" style:parent-style-name="Preformatted_20_Text">
+      <style:text-properties officeooo:rsid="006a148d" officeooo:paragraph-rsid="006a148d"/>
+    </style:style>
+    <style:style style:name="P80" style:family="paragraph" style:parent-style-name="Preformatted_20_Text">
+      <style:text-properties officeooo:paragraph-rsid="006c61a7"/>
+    </style:style>
+    <style:style style:name="P81" style:family="paragraph" style:parent-style-name="Preformatted_20_Text">
+      <style:text-properties officeooo:rsid="006ca5b5" officeooo:paragraph-rsid="006ca5b5"/>
+    </style:style>
+    <style:style style:name="P82" style:family="paragraph" style:parent-style-name="Preformatted_20_Text">
+      <style:text-properties officeooo:rsid="006e0dcf" officeooo:paragraph-rsid="006e0dcf"/>
+    </style:style>
+    <style:style style:name="P83" style:family="paragraph" style:parent-style-name="Preformatted_20_Text">
+      <style:text-properties officeooo:rsid="006ec168" officeooo:paragraph-rsid="006ec168"/>
+    </style:style>
+    <style:style style:name="P84" style:family="paragraph" style:parent-style-name="Preformatted_20_Text">
+      <style:text-properties officeooo:rsid="007069a5" officeooo:paragraph-rsid="007069a5"/>
+    </style:style>
+    <style:style style:name="P85" style:family="paragraph" style:parent-style-name="Preformatted_20_Text">
+      <style:text-properties officeooo:paragraph-rsid="0070c26b"/>
+    </style:style>
+    <style:style style:name="P86" style:family="paragraph" style:parent-style-name="Preformatted_20_Text">
+      <style:text-properties officeooo:rsid="00724fdf" officeooo:paragraph-rsid="00724fdf"/>
+    </style:style>
+    <style:style style:name="P87" style:family="paragraph" style:parent-style-name="Preformatted_20_Text">
+      <style:text-properties officeooo:rsid="0078b311" officeooo:paragraph-rsid="0078b311"/>
+    </style:style>
+    <style:style style:name="P88" style:family="paragraph" style:parent-style-name="Preformatted_20_Text">
+      <style:text-properties officeooo:rsid="007ae9d3" officeooo:paragraph-rsid="007ae9d3"/>
+    </style:style>
+    <style:style style:name="P89" style:family="paragraph" style:parent-style-name="Preformatted_20_Text">
+      <style:text-properties officeooo:rsid="007faed9" officeooo:paragraph-rsid="007faed9"/>
+    </style:style>
+    <style:style style:name="P90" style:family="paragraph" style:parent-style-name="Preformatted_20_Text">
+      <style:text-properties officeooo:rsid="007ffdb9" officeooo:paragraph-rsid="007ffdb9"/>
+    </style:style>
+    <style:style style:name="P91" style:family="paragraph" style:parent-style-name="Preformatted_20_Text">
+      <style:text-properties officeooo:rsid="0080dda3" officeooo:paragraph-rsid="0080dda3"/>
+    </style:style>
+    <style:style style:name="P92" style:family="paragraph" style:parent-style-name="Preformatted_20_Text">
+      <style:text-properties officeooo:rsid="00816f23" officeooo:paragraph-rsid="00816f23"/>
+    </style:style>
+    <style:style style:name="P93" style:family="paragraph" style:parent-style-name="Preformatted_20_Text">
+      <style:text-properties officeooo:rsid="0089169f" officeooo:paragraph-rsid="0089169f"/>
+    </style:style>
+    <style:style style:name="P94" style:family="paragraph" style:parent-style-name="Preformatted_20_Text">
       <style:paragraph-properties fo:margin-top="0in" fo:margin-bottom="0.1965in" loext:contextual-spacing="false"/>
-      <style:text-properties officeooo:paragraph-rsid="001e63bb"/>
-    </style:style>
-    <style:style style:name="P32" style:family="paragraph" style:parent-style-name="Preformatted_20_Text">
-      <style:paragraph-properties fo:margin-top="0.0398in" fo:margin-bottom="0.0398in" loext:contextual-spacing="false"/>
-      <style:text-properties officeooo:rsid="00499568" officeooo:paragraph-rsid="00499568"/>
-    </style:style>
-    <style:style style:name="P33" style:family="paragraph" style:parent-style-name="Contents_20_2">
+      <style:text-properties officeooo:paragraph-rsid="006c61a7"/>
+    </style:style>
+    <style:style style:name="P95" style:family="paragraph" style:parent-style-name="Preformatted_20_Text">
+      <style:paragraph-properties fo:margin-top="0in" fo:margin-bottom="0.1965in" loext:contextual-spacing="false"/>
+      <style:text-properties officeooo:paragraph-rsid="0070c26b"/>
+    </style:style>
+    <style:style style:name="P96" style:family="paragraph" style:parent-style-name="Contents_20_2">
       <style:paragraph-properties>
         <style:tab-stops>
           <style:tab-stop style:position="6.7283in" style:type="right" style:leader-style="dotted" style:leader-text="."/>
         </style:tab-stops>
       </style:paragraph-properties>
     </style:style>
-    <style:style style:name="P34" style:family="paragraph" style:parent-style-name="Contents_20_3">
+    <style:style style:name="P97" style:family="paragraph" style:parent-style-name="Contents_20_3">
       <style:paragraph-properties>
         <style:tab-stops>
           <style:tab-stop style:position="6.5319in" style:type="right" style:leader-style="dotted" style:leader-text="."/>
@@ -191,13 +384,13 @@
       <style:text-properties style:font-name="Times New Roman1" officeooo:rsid="004b42db"/>
     </style:style>
     <style:style style:name="T14" style:family="text">
-      <style:text-properties style:font-name="Times New Roman1" officeooo:rsid="004b42db" style:font-name-complex="Arial2"/>
+      <style:text-properties style:font-name="Times New Roman1" officeooo:rsid="004b42db" style:font-name-complex="Arial1"/>
     </style:style>
     <style:style style:name="T15" style:family="text">
-      <style:text-properties style:font-name="Times New Roman1" officeooo:rsid="0055a12e" style:font-name-complex="Arial2"/>
+      <style:text-properties style:font-name="Times New Roman1" officeooo:rsid="0055a12e" style:font-name-complex="Arial1"/>
     </style:style>
     <style:style style:name="T16" style:family="text">
-      <style:text-properties style:font-name="Times New Roman1" officeooo:rsid="00566f17" style:font-name-complex="Arial2"/>
+      <style:text-properties style:font-name="Times New Roman1" officeooo:rsid="00566f17" style:font-name-complex="Arial1"/>
     </style:style>
     <style:style style:name="T17" style:family="text">
       <style:text-properties officeooo:rsid="004e6ff6"/>
@@ -210,6 +403,30 @@
     </style:style>
     <style:style style:name="T20" style:family="text">
       <style:text-properties officeooo:rsid="005a47d6"/>
+    </style:style>
+    <style:style style:name="T21" style:family="text">
+      <style:text-properties officeooo:rsid="00641617"/>
+    </style:style>
+    <style:style style:name="T22" style:family="text">
+      <style:text-properties officeooo:rsid="0069bbce"/>
+    </style:style>
+    <style:style style:name="T23" style:family="text">
+      <style:text-properties officeooo:rsid="006a148d"/>
+    </style:style>
+    <style:style style:name="T24" style:family="text">
+      <style:text-properties officeooo:rsid="006abe61"/>
+    </style:style>
+    <style:style style:name="T25" style:family="text">
+      <style:text-properties officeooo:rsid="006c61a7"/>
+    </style:style>
+    <style:style style:name="T26" style:family="text">
+      <style:text-properties officeooo:rsid="006e0dcf"/>
+    </style:style>
+    <style:style style:name="T27" style:family="text">
+      <style:text-properties officeooo:rsid="0075ea47"/>
+    </style:style>
+    <style:style style:name="T28" style:family="text">
+      <style:text-properties officeooo:rsid="007faed9"/>
     </style:style>
     <style:style style:name="fr1" style:family="graphic" style:parent-style-name="Graphics">
       <style:graphic-properties fo:margin-left="0in" fo:margin-right="0in" fo:margin-top="0in" fo:margin-bottom="0in" style:vertical-pos="top" style:vertical-rel="baseline" fo:padding="0in" fo:border="0.74pt solid #000080" style:mirror="none" fo:clip="rect(0in, 0in, 0in, 0in)" draw:luminance="0%" draw:contrast="0%" draw:red="0%" draw:green="0%" draw:blue="0%" draw:gamma="100%" draw:color-inversion="false" draw:image-opacity="100%" draw:color-mode="standard"/>
@@ -292,7 +509,7 @@
         <text:sequence-decl text:display-outline-level="0" text:name="Text"/>
         <text:sequence-decl text:display-outline-level="0" text:name="Drawing"/>
       </text:sequence-decls>
-      <text:h text:style-name="P3" text:outline-level="2">
+      <text:h text:style-name="P13" text:outline-level="2">
         <text:bookmark-start text:name="__RefHeading___Toc1091_1336038507"/>
         Overview
         <text:bookmark-end text:name="__RefHeading___Toc1091_1336038507"/>
@@ -422,169 +639,289 @@
               Table of Contents
             </text:p>
           </text:index-title>
-          <text:p text:style-name="P33">
+          <text:p text:style-name="P96">
             <text:a xlink:type="simple" xlink:href="#__RefHeading___Toc1091_1336038507" text:style-name="Index_20_Link" text:visited-style-name="Index_20_Link">
               Overview
               <text:tab/>
               1
             </text:a>
           </text:p>
-          <text:p text:style-name="P33">
+          <text:p text:style-name="P96">
             <text:a xlink:type="simple" xlink:href="#__RefHeading___Toc1093_1336038507" text:style-name="Index_20_Link" text:visited-style-name="Index_20_Link">
               1. How to install Raspbian on the Raspberry Pi
               <text:tab/>
               3
             </text:a>
           </text:p>
-          <text:p text:style-name="P34">
+          <text:p text:style-name="P97">
             <text:a xlink:type="simple" xlink:href="#__RefHeading___Toc1095_1336038507" text:style-name="Index_20_Link" text:visited-style-name="Index_20_Link">
               1.1. Download Raspbian
               <text:tab/>
               3
             </text:a>
           </text:p>
-          <text:p text:style-name="P34">
+          <text:p text:style-name="P97">
             <text:a xlink:type="simple" xlink:href="#__RefHeading___Toc1097_1336038507" text:style-name="Index_20_Link" text:visited-style-name="Index_20_Link">
               1.2. Unzip the file
               <text:tab/>
               3
             </text:a>
           </text:p>
-          <text:p text:style-name="P34">
+          <text:p text:style-name="P97">
             <text:a xlink:type="simple" xlink:href="#__RefHeading___Toc1099_1336038507" text:style-name="Index_20_Link" text:visited-style-name="Index_20_Link">
               1.3. Write the disc image to your microSD card
               <text:tab/>
               4
             </text:a>
           </text:p>
-          <text:p text:style-name="P34">
+          <text:p text:style-name="P97">
             <text:a xlink:type="simple" xlink:href="#__RefHeading___Toc1101_1336038507" text:style-name="Index_20_Link" text:visited-style-name="Index_20_Link">
               1.4. Put the microSD card in your Pi and boot up
               <text:tab/>
               4
             </text:a>
           </text:p>
-          <text:p text:style-name="P33">
+          <text:p text:style-name="P96">
             <text:a xlink:type="simple" xlink:href="#__RefHeading___Toc1103_1336038507" text:style-name="Index_20_Link" text:visited-style-name="Index_20_Link">
               2. How to use your Raspberry Pi as a wireless access point
               <text:tab/>
               5
             </text:a>
           </text:p>
-          <text:p text:style-name="P34">
+          <text:p text:style-name="P97">
             <text:a xlink:type="simple" xlink:href="#__RefHeading___Toc1105_1336038507" text:style-name="Index_20_Link" text:visited-style-name="Index_20_Link">
               2.1. Install and update Raspbian
               <text:tab/>
               5
             </text:a>
           </text:p>
-          <text:p text:style-name="P34">
+          <text:p text:style-name="P97">
             <text:a xlink:type="simple" xlink:href="#__RefHeading___Toc1107_1336038507" text:style-name="Index_20_Link" text:visited-style-name="Index_20_Link">
               2.2. Install hostapd and dnsmasq
               <text:tab/>
               5
             </text:a>
           </text:p>
-          <text:p text:style-name="P34">
+          <text:p text:style-name="P97">
             <text:a xlink:type="simple" xlink:href="#__RefHeading___Toc1109_1336038507" text:style-name="Index_20_Link" text:visited-style-name="Index_20_Link">
               2.3. Configure a static IP for the wlan0 interface
               <text:tab/>
               5
             </text:a>
           </text:p>
-          <text:p text:style-name="P34">
+          <text:p text:style-name="P97">
             <text:a xlink:type="simple" xlink:href="#__RefHeading___Toc1111_1336038507" text:style-name="Index_20_Link" text:visited-style-name="Index_20_Link">
               2.4. Configure the DHCP server (dnsmasq)
               <text:tab/>
               6
             </text:a>
           </text:p>
-          <text:p text:style-name="P34">
+          <text:p text:style-name="P97">
             <text:a xlink:type="simple" xlink:href="#__RefHeading___Toc1113_1336038507" text:style-name="Index_20_Link" text:visited-style-name="Index_20_Link">
               2.5. Configure the access point host software (hostapd)
               <text:tab/>
               6
             </text:a>
           </text:p>
-          <text:p text:style-name="P34">
+          <text:p text:style-name="P97">
             <text:a xlink:type="simple" xlink:href="#__RefHeading___Toc1115_1336038507" text:style-name="Index_20_Link" text:visited-style-name="Index_20_Link">
               2.6. Set up traffic forwarding
               <text:tab/>
               7
             </text:a>
           </text:p>
-          <text:p text:style-name="P34">
+          <text:p text:style-name="P97">
             <text:a xlink:type="simple" xlink:href="#__RefHeading___Toc1117_1336038507" text:style-name="Index_20_Link" text:visited-style-name="Index_20_Link">
               2.7. Add a new iptables rule
               <text:tab/>
               7
             </text:a>
           </text:p>
-          <text:p text:style-name="P34">
+          <text:p text:style-name="P97">
             <text:a xlink:type="simple" xlink:href="#__RefHeading___Toc1119_1336038507" text:style-name="Index_20_Link" text:visited-style-name="Index_20_Link">
               2.8. Enable internet connection
               <text:tab/>
               7
             </text:a>
           </text:p>
-          <text:p text:style-name="P34">
+          <text:p text:style-name="P97">
             <text:a xlink:type="simple" xlink:href="#__RefHeading___Toc1121_1336038507" text:style-name="Index_20_Link" text:visited-style-name="Index_20_Link">
               2.9. Reboot
               <text:tab/>
               8
             </text:a>
           </text:p>
-          <text:p text:style-name="P33">
+          <text:p text:style-name="P96">
             <text:a xlink:type="simple" xlink:href="#__RefHeading___Toc1224_2977007543" text:style-name="Index_20_Link" text:visited-style-name="Index_20_Link">
               3. How to install LAMP and PHP-My-Admin on the Raspberry Pi
               <text:tab/>
               9
             </text:a>
           </text:p>
-          <text:p text:style-name="P34">
+          <text:p text:style-name="P97">
             <text:a xlink:type="simple" xlink:href="#__RefHeading___Toc1226_2977007543" text:style-name="Index_20_Link" text:visited-style-name="Index_20_Link">
               3.1. Install and update Raspbian
               <text:tab/>
               9
             </text:a>
           </text:p>
-          <text:p text:style-name="P34">
+          <text:p text:style-name="P97">
             <text:a xlink:type="simple" xlink:href="#__RefHeading___Toc1228_2977007543" text:style-name="Index_20_Link" text:visited-style-name="Index_20_Link">
               3.2. Install apache2, php7.0, mysql and phpmyadmin
               <text:tab/>
               9
             </text:a>
           </text:p>
-          <text:p text:style-name="P34">
+          <text:p text:style-name="P97">
             <text:a xlink:type="simple" xlink:href="#__RefHeading___Toc1243_2977007543" text:style-name="Index_20_Link" text:visited-style-name="Index_20_Link">
               3.3. Set up of phpmyadmin
               <text:tab/>
               9
             </text:a>
           </text:p>
-          <text:p text:style-name="P34">
+          <text:p text:style-name="P97">
             <text:a xlink:type="simple" xlink:href="#__RefHeading___Toc1245_2977007543" text:style-name="Index_20_Link" text:visited-style-name="Index_20_Link">
               3.4. Configure Apache for work alongside of phpmyadmin
               <text:tab/>
               9
+            </text:a>
+          </text:p>
+          <text:p text:style-name="P97">
+            <text:a xlink:type="simple" xlink:href="#__RefHeading___Toc1462_1561087424" text:style-name="Index_20_Link" text:visited-style-name="Index_20_Link">
+              3.5. Set up user and password of phpmyadmin
+              <text:tab/>
+              10
+            </text:a>
+          </text:p>
+          <text:p text:style-name="P96">
+            <text:a xlink:type="simple" xlink:href="#__RefHeading___Toc1464_1561087424" text:style-name="Index_20_Link" text:visited-style-name="Index_20_Link">
+              4. How to install Kivy on Raspberry Pi
+              <text:tab/>
+              11
+            </text:a>
+          </text:p>
+          <text:p text:style-name="P97">
+            <text:a xlink:type="simple" xlink:href="#__RefHeading___Toc1467_1561087424" text:style-name="Index_20_Link" text:visited-style-name="Index_20_Link">
+              4.1. Install and update Raspbian
+              <text:tab/>
+              11
+            </text:a>
+          </text:p>
+          <text:p text:style-name="P97">
+            <text:a xlink:type="simple" xlink:href="#__RefHeading___Toc1469_1561087424" text:style-name="Index_20_Link" text:visited-style-name="Index_20_Link">
+              4.2. Install the dependencies
+              <text:tab/>
+              11
+            </text:a>
+          </text:p>
+          <text:p text:style-name="P97">
+            <text:a xlink:type="simple" xlink:href="#__RefHeading___Toc1471_1561087424" text:style-name="Index_20_Link" text:visited-style-name="Index_20_Link">
+              4.3. Install a new enough version of Cython
+              <text:tab/>
+              11
+            </text:a>
+          </text:p>
+          <text:p text:style-name="P97">
+            <text:a xlink:type="simple" xlink:href="#__RefHeading___Toc1473_1561087424" text:style-name="Index_20_Link" text:visited-style-name="Index_20_Link">
+              4.4. Install Kivy globally on your system
+              <text:tab/>
+              11
+            </text:a>
+          </text:p>
+          <text:p text:style-name="P96">
+            <text:a xlink:type="simple" xlink:href="#__RefHeading___Toc1476_1561087424" text:style-name="Index_20_Link" text:visited-style-name="Index_20_Link">
+              5. Automate turning on/off with buttons
+              <text:tab/>
+              12
+            </text:a>
+          </text:p>
+          <text:p text:style-name="P97">
+            <text:a xlink:type="simple" xlink:href="#__RefHeading___Toc1478_1561087424" text:style-name="Index_20_Link" text:visited-style-name="Index_20_Link">
+              5.1. Install and update Raspbian
+              <text:tab/>
+              12
+            </text:a>
+          </text:p>
+          <text:p text:style-name="P97">
+            <text:a xlink:type="simple" xlink:href="#__RefHeading___Toc1480_1561087424" text:style-name="Index_20_Link" text:visited-style-name="Index_20_Link">
+              5.2. Install python library
+              <text:tab/>
+              12
+            </text:a>
+          </text:p>
+          <text:p text:style-name="P97">
+            <text:a xlink:type="simple" xlink:href="#__RefHeading___Toc1482_1561087424" text:style-name="Index_20_Link" text:visited-style-name="Index_20_Link">
+              5.3. Run the script for testing
+              <text:tab/>
+              12
+            </text:a>
+          </text:p>
+          <text:p text:style-name="P97">
+            <text:a xlink:type="simple" xlink:href="#__RefHeading___Toc1484_1561087424" text:style-name="Index_20_Link" text:visited-style-name="Index_20_Link">
+              5.4. Automate the script
+              <text:tab/>
+              12
+            </text:a>
+          </text:p>
+          <text:p text:style-name="P96">
+            <text:a xlink:type="simple" xlink:href="#__RefHeading___Toc2169_1561087424" text:style-name="Index_20_Link" text:visited-style-name="Index_20_Link">
+              6. Run the main program at start-up
+              <text:tab/>
+              13
+            </text:a>
+          </text:p>
+          <text:p text:style-name="P97">
+            <text:a xlink:type="simple" xlink:href="#__RefHeading___Toc2171_1561087424" text:style-name="Index_20_Link" text:visited-style-name="Index_20_Link">
+              6.1. Create the file
+              <text:tab/>
+              13
+            </text:a>
+          </text:p>
+          <text:p text:style-name="P97">
+            <text:a xlink:type="simple" xlink:href="#__RefHeading___Toc2173_1561087424" text:style-name="Index_20_Link" text:visited-style-name="Index_20_Link">
+              6.2. Make the file executable
+              <text:tab/>
+              13
+            </text:a>
+          </text:p>
+          <text:p text:style-name="P97">
+            <text:a xlink:type="simple" xlink:href="#__RefHeading___Toc2175_1561087424" text:style-name="Index_20_Link" text:visited-style-name="Index_20_Link">
+              6.3. Test if work
+              <text:tab/>
+              13
+            </text:a>
+          </text:p>
+          <text:p text:style-name="P97">
+            <text:a xlink:type="simple" xlink:href="#__RefHeading___Toc2177_1561087424" text:style-name="Index_20_Link" text:visited-style-name="Index_20_Link">
+              6.4. Register it to be run at start-up
+              <text:tab/>
+              13
+            </text:a>
+          </text:p>
+          <text:p text:style-name="P96">
+            <text:a xlink:type="simple" xlink:href="#__RefHeading___Toc2179_1561087424" text:style-name="Index_20_Link" text:visited-style-name="Index_20_Link">
+              7. Others stuff
+              <text:tab/>
+              14
+            </text:a>
+          </text:p>
+          <text:p text:style-name="P97">
+            <text:a xlink:type="simple" xlink:href="#__RefHeading___Toc2181_1561087424" text:style-name="Index_20_Link" text:visited-style-name="Index_20_Link">
+              7.1. Avoid black images on Kivy
+              <text:tab/>
+              14
+            </text:a>
+          </text:p>
+          <text:p text:style-name="P97">
+            <text:a xlink:type="simple" xlink:href="#__RefHeading___Toc2183_1561087424" text:style-name="Index_20_Link" text:visited-style-name="Index_20_Link">
+              7.2. Avoid problem of program
+              <text:tab/>
+              14
             </text:a>
           </text:p>
         </text:index-body>
       </text:table-of-content>
       <text:h text:style-name="Heading_20_2" text:outline-level="2"/>
-      <text:p text:style-name="Text_20_body"/>
-      <text:p text:style-name="Text_20_body"/>
-      <text:p text:style-name="Text_20_body"/>
-      <text:p text:style-name="Text_20_body"/>
-      <text:p text:style-name="Text_20_body"/>
-      <text:p text:style-name="Text_20_body"/>
-      <text:p text:style-name="Text_20_body"/>
-      <text:p text:style-name="Text_20_body"/>
-      <text:p text:style-name="Text_20_body"/>
-      <text:p text:style-name="Text_20_body"/>
-      <text:p text:style-name="Text_20_body"/>
-      <text:p text:style-name="Text_20_body"/>
-      <text:p text:style-name="Text_20_body"/>
       <text:p text:style-name="Text_20_body"/>
       <text:p text:style-name="Text_20_body"/>
       <text:p text:style-name="Text_20_body"/>
@@ -612,7 +949,7 @@
       <text:p text:style-name="Text_20_body">
         <draw:a xlink:type="simple" xlink:href="https://thepi.io/wp-content/uploads/2017/05/raspbian-download.png">
           <draw:frame draw:style-name="fr1" draw:name="Image1" text:anchor-type="as-char" svg:width="6.7756in" svg:height="2.3854in" draw:z-index="0">
-            <draw:image xlink:href="Pictures/10000000000003AF0000013F9757784411E87E07.png" xlink:type="simple" xlink:show="embed" xlink:actuate="onLoad" loext:mime-type="image/png"/>
+            <draw:image xlink:href="Pictures/10000000000003AF0000013FD1F329AF7BBE45BD.png" xlink:type="simple" xlink:show="embed" xlink:actuate="onLoad" loext:mime-type="image/png"/>
             <svg:title>Raspbian download</svg:title>
           </draw:frame>
         </draw:a>
@@ -633,22 +970,22 @@
         <text:bookmark-end text:name="__RefHeading___Toc1097_1336038507"/>
       </text:h>
       <text:p text:style-name="Text_20_body">The Raspbian disc image is compressed, so you’ll need to unzip it. The file uses the ZIP64 format, so depending on how current your built-in utilities are, you need to use certain programs to unzip it. If you have any trouble, try these programs recommended by the Raspberry Pi Foundation:</text:p>
-      <text:list xml:id="list2520277318" text:style-name="L1">
+      <text:list xml:id="list3074588754" text:style-name="L1">
         <text:list-item>
-          <text:p text:style-name="P17">
+          <text:p text:style-name="P49">
             Windows users, you’ll want 
             <text:a xlink:type="simple" xlink:href="http://www.7-zip.org/" office:target-frame-name="_blank" xlink:show="new" text:style-name="Internet_20_link" text:visited-style-name="Visited_20_Internet_20_Link">7-Zip.</text:a>
           </text:p>
         </text:list-item>
         <text:list-item>
-          <text:p text:style-name="P17">
+          <text:p text:style-name="P49">
             Mac users, 
             <text:a xlink:type="simple" xlink:href="http://unarchiver.c3.cx/unarchiver" office:target-frame-name="_blank" xlink:show="new" text:style-name="Internet_20_link" text:visited-style-name="Visited_20_Internet_20_Link">The Unarchiver</text:a>
              is your best bet. 
           </text:p>
         </text:list-item>
         <text:list-item>
-          <text:p text:style-name="P7">
+          <text:p text:style-name="P24">
             Linux users will use the appropriately named 
             <text:a xlink:type="simple" xlink:href="http://www.info-zip.org/mans/unzip.html" office:target-frame-name="_blank" xlink:show="new" text:style-name="Internet_20_link" text:visited-style-name="Visited_20_Internet_20_Link">Unzip</text:a>
             . 
@@ -669,26 +1006,26 @@
       <text:p text:style-name="Text_20_body">
         <draw:a xlink:type="simple" xlink:href="https://thepi.io/wp-content/uploads/2017/05/win32-disk-imager-raspbian.png">
           <draw:frame draw:style-name="fr1" draw:name="Image2" text:anchor-type="as-char" svg:width="5.0417in" svg:height="3.5102in" draw:z-index="1">
-            <draw:image xlink:href="Pictures/10000000000001E20000014F39006644F36A94A1.png" xlink:type="simple" xlink:show="embed" xlink:actuate="onLoad" loext:mime-type="image/png"/>
+            <draw:image xlink:href="Pictures/10000000000001E20000014FECB5DCD6A3DF0C57.png" xlink:type="simple" xlink:show="embed" xlink:actuate="onLoad" loext:mime-type="image/png"/>
             <svg:title>Win32 Disk Imager - Raspbian</svg:title>
           </draw:frame>
         </draw:a>
         <text:line-break/>
         Next, pop your microSD card into your computer and write the disc image to it. You’ll need a specific program to do this:
       </text:p>
-      <text:list xml:id="list2910969900" text:style-name="L2">
+      <text:list xml:id="list1365724626" text:style-name="L2">
         <text:list-item>
-          <text:p text:style-name="P18">
+          <text:p text:style-name="P50">
             Windows users, your answer is 
             <text:a xlink:type="simple" xlink:href="https://sourceforge.net/projects/win32diskimager/" office:target-frame-name="_blank" xlink:show="new" text:style-name="Internet_20_link" text:visited-style-name="Visited_20_Internet_20_Link">Win32 Disk Imager</text:a>
             . 
           </text:p>
         </text:list-item>
         <text:list-item>
-          <text:p text:style-name="P18">Mac users, you can use the disk utility that’s already on your machine. </text:p>
+          <text:p text:style-name="P50">Mac users, you can use the disk utility that’s already on your machine. </text:p>
         </text:list-item>
         <text:list-item>
-          <text:p text:style-name="P8">
+          <text:p text:style-name="P25">
             Linux people, 
             <text:a xlink:type="simple" xlink:href="https://etcher.io/" office:target-frame-name="_blank" xlink:show="new" text:style-name="Internet_20_link" text:visited-style-name="Visited_20_Internet_20_Link">Etcher</text:a>
              – which also works on Mac and Windows – is what the Raspberry Pi Foundation recommends.
@@ -721,7 +1058,7 @@
       <text:p text:style-name="Standard"/>
       <text:p text:style-name="Standard"/>
       <text:p text:style-name="Standard"/>
-      <text:h text:style-name="P4" text:outline-level="2">
+      <text:h text:style-name="P14" text:outline-level="2">
         <text:bookmark-start text:name="__RefHeading___Toc1103_1336038507"/>
         <text:soft-page-break/>
         <text:span text:style-name="T7">
@@ -732,8 +1069,8 @@
         <text:bookmark-end text:name="__RefHeading___Toc1103_1336038507"/>
       </text:h>
       <text:p text:style-name="P1">All we’re really doing is using Raspbian and installing a couple packages that give the Pi the ability to do router-like things like assign IP addresses to devices that connect to it.</text:p>
-      <text:p text:style-name="P13"/>
-      <text:h text:style-name="P2" text:outline-level="3">
+      <text:p text:style-name="P5"/>
+      <text:h text:style-name="P9" text:outline-level="3">
         <text:bookmark-start text:name="__RefHeading___Toc1105_1336038507"/>
         <text:span text:style-name="T7">
           2.1.
@@ -747,15 +1084,15 @@
         <text:span text:style-name="T4">(How to install Rasbian on the Raspberry Pi)</text:span>
         . Then plug everything in and hop into the terminal and check for updates and ugrades:
       </text:p>
-      <text:p text:style-name="P5">sudo apt-get update</text:p>
-      <text:p text:style-name="P6">sudo apt-get upgrade</text:p>
+      <text:p text:style-name="P16">sudo apt-get update</text:p>
+      <text:p text:style-name="P20">sudo apt-get upgrade</text:p>
       <text:p text:style-name="P1">
         If you get an upgrade, It’s a good idea to reboot with 
         <text:span text:style-name="Strong_20_Emphasis">sudo reboot</text:span>
         .
       </text:p>
       <text:p text:style-name="P1"/>
-      <text:h text:style-name="P2" text:outline-level="3">
+      <text:h text:style-name="P9" text:outline-level="3">
         <text:bookmark-start text:name="__RefHeading___Toc1107_1336038507"/>
         <text:span text:style-name="T7">
           2.2.
@@ -765,18 +1102,18 @@
         <text:bookmark-end text:name="__RefHeading___Toc1107_1336038507"/>
       </text:h>
       <text:p text:style-name="P1">These are the two programs we’re going to use to make your Raspberry Pi into a wireless access point. To get them, just type these lines into the terminal:</text:p>
-      <text:p text:style-name="P5">sudo apt-get install hostapd</text:p>
-      <text:p text:style-name="P6">sudo apt-get install dnsmasq</text:p>
+      <text:p text:style-name="P16">sudo apt-get install hostapd</text:p>
+      <text:p text:style-name="P20">sudo apt-get install dnsmasq</text:p>
       <text:p text:style-name="P1">Both times, you’ll have to hit y to continue. hostapd is the package that lets us create a wireless hotspot using a Raspberry Pi, and dnsmasq is an easy-to-use DHCP and DNS server.</text:p>
       <text:p text:style-name="P1">
         We’re going to edit the programs’ configuration files in a moment, so let’s turn the programs off
         <text:line-break/>
         before we start tinkering:
       </text:p>
-      <text:p text:style-name="P5">sudo systemctl stop hostapd</text:p>
-      <text:p text:style-name="P6">sudo systemctl stop dnsmasq</text:p>
-      <text:p text:style-name="P1"/>
-      <text:h text:style-name="P2" text:outline-level="3">
+      <text:p text:style-name="P16">sudo systemctl stop hostapd</text:p>
+      <text:p text:style-name="P20">sudo systemctl stop dnsmasq</text:p>
+      <text:p text:style-name="P1"/>
+      <text:h text:style-name="P9" text:outline-level="3">
         <text:bookmark-start text:name="__RefHeading___Toc1109_1336038507"/>
         <text:span text:style-name="T7">
           2.3.
@@ -792,12 +1129,12 @@
         <text:line-break/>
         interface by editing the dhcpcd configuration file. Start editing with this command:
       </text:p>
-      <text:p text:style-name="P6">sudo nano /etc/dhcpcd.conf</text:p>
+      <text:p text:style-name="P20">sudo nano /etc/dhcpcd.conf</text:p>
       <text:p text:style-name="P1">Now that you’re in the file, add the following lines at the end:</text:p>
-      <text:p text:style-name="P5">interface wlan0</text:p>
-      <text:p text:style-name="P5">static ip_address=192.168.0.10/24</text:p>
-      <text:p text:style-name="P5">denyinterfaces eth0</text:p>
-      <text:p text:style-name="P6">denyinterfaces wlan0</text:p>
+      <text:p text:style-name="P16">interface wlan0</text:p>
+      <text:p text:style-name="P16">static ip_address=192.168.0.10/24</text:p>
+      <text:p text:style-name="P16">denyinterfaces eth0</text:p>
+      <text:p text:style-name="P20">denyinterfaces wlan0</text:p>
       <text:p text:style-name="P1">
         (The last two lines are needed in order to make our bridge work –- but more on that in
         <text:line-break/>
@@ -815,7 +1152,7 @@
       <text:p text:style-name="P1">
         <text:soft-page-break/>
       </text:p>
-      <text:h text:style-name="P2" text:outline-level="3">
+      <text:h text:style-name="P9" text:outline-level="3">
         <text:bookmark-start text:name="__RefHeading___Toc1111_1336038507"/>
         <text:span text:style-name="T7">
           2.4.
@@ -838,17 +1175,17 @@
         <text:line-break/>
         write a new one:
       </text:p>
-      <text:p text:style-name="P5">sudo mv /etc/dnsmasq.conf /etc/dnsmasq.conf.orig</text:p>
-      <text:p text:style-name="P6">sudo nano /etc/dnsmasq.conf</text:p>
+      <text:p text:style-name="P16">sudo mv /etc/dnsmasq.conf /etc/dnsmasq.conf.orig</text:p>
+      <text:p text:style-name="P20">sudo nano /etc/dnsmasq.conf</text:p>
       <text:p text:style-name="P1">You’ll be editing a new file now, and with the old one renamed, this is the config file that dnsmasq will use. Type these lines into your new configuration file:</text:p>
-      <text:p text:style-name="P5">interface=wlan0</text:p>
-      <text:p text:style-name="P6">
+      <text:p text:style-name="P16">interface=wlan0</text:p>
+      <text:p text:style-name="P20">
         <text:s text:c="2"/>
         dhcp-range=192.168.0.11,192.168.0.30,255.255.255.0,24h
       </text:p>
       <text:p text:style-name="P1">The lines we added mean that we’re going to provide IP addresses between 192.168.0.11 and 192.168.0.30 for the wlan0 interface.</text:p>
       <text:p text:style-name="P1"/>
-      <text:h text:style-name="P2" text:outline-level="3">
+      <text:h text:style-name="P9" text:outline-level="3">
         <text:bookmark-start text:name="__RefHeading___Toc1113_1336038507"/>
         <text:span text:style-name="T7">
           2.5.
@@ -858,21 +1195,21 @@
         <text:bookmark-end text:name="__RefHeading___Toc1113_1336038507"/>
       </text:h>
       <text:p text:style-name="P1">Another config file! This time, we’re messing with the hostapd config file. Open ‘er up:</text:p>
-      <text:p text:style-name="P6">sudo nano /etc/hostapd/hostapd.conf</text:p>
+      <text:p text:style-name="P20">sudo nano /etc/hostapd/hostapd.conf</text:p>
       <text:p text:style-name="P1">This should create a brand new file. Type in this:</text:p>
-      <text:p text:style-name="P5">interface=wlan0</text:p>
-      <text:p text:style-name="P5">bridge=br0</text:p>
-      <text:p text:style-name="P5">hw_mode=g</text:p>
-      <text:p text:style-name="P5">channel=7</text:p>
-      <text:p text:style-name="P5">wmm_enabled=0</text:p>
-      <text:p text:style-name="P5">macaddr_acl=0</text:p>
-      <text:p text:style-name="P5">auth_algs=1</text:p>
-      <text:p text:style-name="P5">ignore_broadcast_ssid=0</text:p>
-      <text:p text:style-name="P5">wpa=2</text:p>
-      <text:p text:style-name="P5">wpa_key_mgmt=WPA-PSK</text:p>
-      <text:p text:style-name="P5">wpa_pairwise=TKIP</text:p>
-      <text:p text:style-name="P5">rsn_pairwise=CCMP</text:p>
-      <text:p text:style-name="P5">
+      <text:p text:style-name="P16">interface=wlan0</text:p>
+      <text:p text:style-name="P16">bridge=br0</text:p>
+      <text:p text:style-name="P16">hw_mode=g</text:p>
+      <text:p text:style-name="P16">channel=7</text:p>
+      <text:p text:style-name="P16">wmm_enabled=0</text:p>
+      <text:p text:style-name="P16">macaddr_acl=0</text:p>
+      <text:p text:style-name="P16">auth_algs=1</text:p>
+      <text:p text:style-name="P16">ignore_broadcast_ssid=0</text:p>
+      <text:p text:style-name="P16">wpa=2</text:p>
+      <text:p text:style-name="P16">wpa_key_mgmt=WPA-PSK</text:p>
+      <text:p text:style-name="P16">wpa_pairwise=TKIP</text:p>
+      <text:p text:style-name="P16">rsn_pairwise=CCMP</text:p>
+      <text:p text:style-name="P16">
         ssid=
         <text:span text:style-name="T2">&lt;</text:span>
         <text:span text:style-name="Strong_20_Emphasis">NETWORK</text:span>
@@ -880,7 +1217,7 @@
           <text:span text:style-name="T3">&gt;</text:span>
         </text:span>
       </text:p>
-      <text:p text:style-name="P6">
+      <text:p text:style-name="P20">
         wpa_passphrase=
         <text:span text:style-name="T2">&lt;</text:span>
         <text:span text:style-name="Strong_20_Emphasis">
@@ -902,19 +1239,19 @@
         ,” you should come up with your own names. This is how you’ll join the Pi’s network from other devices.
       </text:p>
       <text:p text:style-name="P1">We still have to show the system the location of the configuration file:</text:p>
-      <text:p text:style-name="P6">sudo nano /etc/default/hostapd</text:p>
+      <text:p text:style-name="P20">sudo nano /etc/default/hostapd</text:p>
       <text:p text:style-name="P1">
         In this file, track down the line that says #DAEMON_CONF=”” – delete that 
         <text:span text:style-name="Strong_20_Emphasis">#</text:span>
          and put the path to our config file in the quotes, so that it looks like this:
       </text:p>
-      <text:p text:style-name="P6">
+      <text:p text:style-name="P20">
         <text:soft-page-break/>
         DAEMON_CONF="/etc/hostapd/hostapd.conf"
       </text:p>
       <text:p text:style-name="P1">The # keeps the line from being read as code, so you’re basically bringing this line to life here while giving it the right path to our config file.</text:p>
       <text:p text:style-name="P1"/>
-      <text:h text:style-name="P2" text:outline-level="3">
+      <text:h text:style-name="P9" text:outline-level="3">
         <text:bookmark-start text:name="__RefHeading___Toc1115_1336038507"/>
         <text:span text:style-name="T7">
           2.6.
@@ -924,13 +1261,13 @@
         <text:bookmark-end text:name="__RefHeading___Toc1115_1336038507"/>
       </text:h>
       <text:p text:style-name="P1">The idea here is that when you connect to your Pi, it will forward the traffic over your Ethernet cable. So we’re going to have wlan0 forward via Ethernet cable to your modem. This involves editing yet another config file:</text:p>
-      <text:p text:style-name="P6">sudo nano /etc/sysctl.conf</text:p>
+      <text:p text:style-name="P20">sudo nano /etc/sysctl.conf</text:p>
       <text:p text:style-name="P1">Now find this line:</text:p>
-      <text:p text:style-name="P6">#net.ipv4.ip_forward=1</text:p>
+      <text:p text:style-name="P20">#net.ipv4.ip_forward=1</text:p>
       <text:p text:style-name="P1">…and delete the “#” – leaving the rest, so it just reads:</text:p>
-      <text:p text:style-name="P6">net.ipv4.ip_forward=1</text:p>
-      <text:p text:style-name="P1"/>
-      <text:h text:style-name="P2" text:outline-level="3">
+      <text:p text:style-name="P20">net.ipv4.ip_forward=1</text:p>
+      <text:p text:style-name="P1"/>
+      <text:h text:style-name="P9" text:outline-level="3">
         <text:bookmark-start text:name="__RefHeading___Toc1117_1336038507"/>
         <text:span text:style-name="T7">
           2.7.
@@ -940,17 +1277,17 @@
         <text:bookmark-end text:name="__RefHeading___Toc1117_1336038507"/>
       </text:h>
       <text:p text:style-name="P1">Next, we’re going to add IP masquerading for outbound traffic on eth0 using iptables:</text:p>
-      <text:p text:style-name="P6">sudo iptables -t nat -A POSTROUTING -o eth0 -j MASQUERADE</text:p>
+      <text:p text:style-name="P20">sudo iptables -t nat -A POSTROUTING -o eth0 -j MASQUERADE</text:p>
       <text:p text:style-name="P1">…and save the new iptables rule:</text:p>
-      <text:p text:style-name="P6">sudo sh -c "iptables-save &gt; /etc/iptables.ipv4.nat"</text:p>
+      <text:p text:style-name="P20">sudo sh -c "iptables-save &gt; /etc/iptables.ipv4.nat"</text:p>
       <text:p text:style-name="P1">
         To load the rule on boot, we need to edit the file /etc/rc.local and add the following
         <text:line-break/>
         line just above the line exit 0:
       </text:p>
-      <text:p text:style-name="P6">iptables-restore &lt; /etc/iptables.ipv4.nat</text:p>
-      <text:p text:style-name="P1"/>
-      <text:h text:style-name="P2" text:outline-level="3">
+      <text:p text:style-name="P20">iptables-restore &lt; /etc/iptables.ipv4.nat</text:p>
+      <text:p text:style-name="P1"/>
+      <text:h text:style-name="P9" text:outline-level="3">
         <text:bookmark-start text:name="__RefHeading___Toc1119_1336038507"/>
         <text:span text:style-name="T7">
           2.8.
@@ -961,22 +1298,22 @@
       </text:h>
       <text:p text:style-name="P1">Now the Raspberry Pi is acting as an access point to which other devices can connect. However, those devices can’t use the Pi to access the internet just yet. To make the possible, we need to build a bridge that will pass all traffic between the wlan0 and eth0 interfaces.</text:p>
       <text:p text:style-name="P1">To build the bridge, let’s install one more package:</text:p>
-      <text:p text:style-name="P6">sudo apt-get install bridge-utils</text:p>
+      <text:p text:style-name="P20">sudo apt-get install bridge-utils</text:p>
       <text:p text:style-name="P1">We’re ready to add a new bridge (called br0):</text:p>
-      <text:p text:style-name="P6">sudo brctl addbr br0</text:p>
+      <text:p text:style-name="P20">sudo brctl addbr br0</text:p>
       <text:p text:style-name="P1">Next, we’ll connect the eth0 interface to our bridge:</text:p>
-      <text:p text:style-name="P6">
+      <text:p text:style-name="P20">
         <text:soft-page-break/>
         sudo brctl addif br0 eth0
       </text:p>
       <text:p text:style-name="P1">Finally, let’s edit the interfaces file:</text:p>
-      <text:p text:style-name="P6">sudo nano /etc/network/interfaces</text:p>
+      <text:p text:style-name="P20">sudo nano /etc/network/interfaces</text:p>
       <text:p text:style-name="P1">…and add the following lines at the end of the file:</text:p>
-      <text:p text:style-name="P5">auto br0</text:p>
-      <text:p text:style-name="P5">iface br0 inet manual</text:p>
-      <text:p text:style-name="P6">bridge_ports eth0 wlan0</text:p>
-      <text:p text:style-name="P1"/>
-      <text:h text:style-name="P2" text:outline-level="3">
+      <text:p text:style-name="P16">auto br0</text:p>
+      <text:p text:style-name="P16">iface br0 inet manual</text:p>
+      <text:p text:style-name="P20">bridge_ports eth0 wlan0</text:p>
+      <text:p text:style-name="P1"/>
+      <text:h text:style-name="P9" text:outline-level="3">
         <text:bookmark-start text:name="__RefHeading___Toc1121_1336038507"/>
         <text:span text:style-name="T7">
           2.9.
@@ -1012,7 +1349,7 @@
       <text:p text:style-name="P1"/>
       <text:p text:style-name="P1"/>
       <text:p text:style-name="P1"/>
-      <text:h text:style-name="P23" text:outline-level="2">
+      <text:h text:style-name="P15" text:outline-level="2">
         <text:bookmark-start text:name="__RefHeading___Toc1224_2977007543"/>
         <text:soft-page-break/>
         <text:span text:style-name="T7">
@@ -1026,7 +1363,7 @@
          Raspberry Pi
         <text:bookmark-end text:name="__RefHeading___Toc1224_2977007543"/>
       </text:h>
-      <text:p text:style-name="P10">
+      <text:p text:style-name="P2">
         All we’re really doing is using Raspbian and installing a couple packages that give the Pi the 
         <text:span text:style-name="T6">create</text:span>
          to 
@@ -1034,8 +1371,8 @@
         <text:span text:style-name="T6">web pages</text:span>
         .
       </text:p>
-      <text:p text:style-name="P10"/>
-      <text:h text:style-name="P24" text:outline-level="3">
+      <text:p text:style-name="P2"/>
+      <text:h text:style-name="P10" text:outline-level="3">
         <text:bookmark-start text:name="__RefHeading___Toc1226_2977007543"/>
         <text:span text:style-name="T7">
           3.1.
@@ -1044,7 +1381,7 @@
         Install and update Raspbian
         <text:bookmark-end text:name="__RefHeading___Toc1226_2977007543"/>
       </text:h>
-      <text:p text:style-name="P12">
+      <text:p text:style-name="P4">
         Check out our guide to installing Raspbian for the details on this one 
         <text:span text:style-name="T4">(</text:span>
         <text:a xlink:type="simple" xlink:href="#1. How to install Raspbian on the Raspberry Pi|outline" text:style-name="Internet_20_link" text:visited-style-name="Visited_20_Internet_20_Link">
@@ -1053,15 +1390,15 @@
         <text:span text:style-name="T4">)</text:span>
         . Then plug everything in and hop into the terminal and check for updates and ugrades:
       </text:p>
-      <text:p text:style-name="P28">sudo apt-get update</text:p>
-      <text:p text:style-name="P31">sudo apt-get upgrade</text:p>
-      <text:p text:style-name="P11">
+      <text:p text:style-name="P17">sudo apt-get update</text:p>
+      <text:p text:style-name="P21">sudo apt-get upgrade</text:p>
+      <text:p text:style-name="P3">
         If you get an upgrade, It’s a good idea to reboot with 
         <text:span text:style-name="Strong_20_Emphasis">sudo reboot</text:span>
         .
       </text:p>
-      <text:p text:style-name="P11"/>
-      <text:h text:style-name="P25" text:outline-level="3">
+      <text:p text:style-name="P3"/>
+      <text:h text:style-name="P11" text:outline-level="3">
         <text:bookmark-start text:name="__RefHeading___Toc1228_2977007543"/>
         <text:span text:style-name="T7">
           3.2.
@@ -1073,19 +1410,19 @@
         <text:span text:style-name="T8">7.0, mysql and phpmyadmin</text:span>
         <text:bookmark-end text:name="__RefHeading___Toc1228_2977007543"/>
       </text:h>
-      <text:p text:style-name="P15">
+      <text:p text:style-name="P7">
         These are the 
         <text:span text:style-name="T10">four</text:span>
          programs we’re going to use to make your Raspberry Pi into a w
         <text:span text:style-name="T9">eb server</text:span>
         . Apache is a popular web server application you can install to allow it to serve web pages. On its own, Apache can serve HTML files over HTTP, and with additional modules can serve dynamic web pages using scripting languages such as PHP. MySQL is a popular database engine. Like PHP, its overwhelming presence on web servers enhanced its popularity. To get them, just type these lines into the terminal:
       </text:p>
-      <text:p text:style-name="P29">sudo apt-get install apache2 apache2-utils</text:p>
-      <text:p text:style-name="P29">sudo apt-get install php7.0</text:p>
-      <text:p text:style-name="P29">sudo apt-get install mysql-server php7.0-mysql</text:p>
-      <text:p text:style-name="P29">sudo apt-get install phpmyadmin</text:p>
-      <text:p text:style-name="P14"/>
-      <text:h text:style-name="P26" text:outline-level="3">
+      <text:p text:style-name="P18">sudo apt-get install apache2 apache2-utils</text:p>
+      <text:p text:style-name="P18">sudo apt-get install php7.0</text:p>
+      <text:p text:style-name="P18">sudo apt-get install mysql-server php7.0-mysql</text:p>
+      <text:p text:style-name="P18">sudo apt-get install phpmyadmin</text:p>
+      <text:p text:style-name="P6"/>
+      <text:h text:style-name="P12" text:outline-level="3">
         <text:bookmark-start text:name="__RefHeading___Toc1243_2977007543"/>
         3.
         <text:span text:style-name="T11">3</text:span>
@@ -1096,30 +1433,28 @@
         <text:span text:style-name="T17">phpmyadmin</text:span>
         <text:bookmark-end text:name="__RefHeading___Toc1243_2977007543"/>
       </text:h>
-      <text:p text:style-name="P16">
+      <text:p text:style-name="P8">
         In the installation of phpmyadmin, the terminal show us a message 
         <text:span text:style-name="T18">for</text:span>
          select an option, and we need choose the following:
       </text:p>
-      <text:p text:style-name="P32">apache</text:p>
-      <text:p text:style-name="P20">
+      <text:p text:style-name="P23">apache</text:p>
+      <text:p text:style-name="P22">
         ...
         <text:span text:style-name="T12">and</text:span>
         <text:span text:style-name="T13"> </text:span>
         <text:span text:style-name="T14">choose if you want to configure database for phpmyadmin with dbconfig-common:</text:span>
       </text:p>
-      <text:p text:style-name="P30">yes</text:p>
-      <text:p text:style-name="P21">
+      <text:p text:style-name="P19">yes</text:p>
+      <text:p text:style-name="P54">
         <text:span text:style-name="T14">...</text:span>
         <text:span text:style-name="T15">then</text:span>
         <text:span text:style-name="T14"> </text:span>
         <text:span text:style-name="T16">we</text:span>
         <text:span text:style-name="T14"> need choose a password.</text:span>
       </text:p>
-      <text:p text:style-name="P19">
-        <text:span text:style-name="T14"/>
-      </text:p>
-      <text:h text:style-name="P27" text:outline-level="3">
+      <text:p text:style-name="P51"/>
+      <text:h text:style-name="P59" text:outline-level="3">
         <text:bookmark-start text:name="__RefHeading___Toc1245_2977007543"/>
         3.4.
         <text:tab/>
@@ -1127,7 +1462,355 @@
         <text:span text:style-name="T17"> Apache for work alongside of phpmyadmin</text:span>
         <text:bookmark-end text:name="__RefHeading___Toc1245_2977007543"/>
       </text:h>
-      <text:p text:style-name="P22">###</text:p>
+      <text:p text:style-name="P26">
+        <text:span text:style-name="T21">The first step to follow is go and edit this file</text:span>
+        :
+      </text:p>
+      <text:p text:style-name="P74">sudo nano /etc/apache2/apache2.conf</text:p>
+      <text:p text:style-name="Text_20_body">...and include this to end the file:</text:p>
+      <text:p text:style-name="P74">Include /etc/phpmyadmin/apache.conf</text:p>
+      <text:p text:style-name="P52">
+        <text:soft-page-break/>
+        After that, press 
+        <text:span text:style-name="Strong_20_Emphasis">Ctrl+X</text:span>
+        , then
+        <text:span text:style-name="Strong_20_Emphasis"> Y</text:span>
+        , then
+        <text:span text:style-name="Strong_20_Emphasis"> Enter</text:span>
+         to save the file and exit the editor.
+      </text:p>
+      <text:p text:style-name="P53">Finally, restart Apache:</text:p>
+      <text:p text:style-name="P75">/etc/init.d/apache2 restart</text:p>
+      <text:p text:style-name="Text_20_body"/>
+      <text:h text:style-name="P60" text:outline-level="3">
+        <text:bookmark-start text:name="__RefHeading___Toc1462_1561087424"/>
+        3.5.
+        <text:tab/>
+        Set up user and password of phpmyadmin
+        <text:bookmark-end text:name="__RefHeading___Toc1462_1561087424"/>
+      </text:h>
+      <text:p text:style-name="P27">We need open the terminal and type the following:</text:p>
+      <text:p text:style-name="P76">sudo mysql -u root -p</text:p>
+      <text:p text:style-name="P27">
+        After than 
+        <text:span text:style-name="T22">we need put the password</text:span>
+        , 
+        <text:span text:style-name="T22">and then</text:span>
+         we would be in interface of MariaDB 
+        <text:span text:style-name="T22">for type the next:</text:span>
+      </text:p>
+      <text:p text:style-name="P77">USE mysql;</text:p>
+      <text:p text:style-name="P78">
+        <text:span text:style-name="T22">SELECT User, Host, plugin FROM mysql.user;</text:span>
+      </text:p>
+      <text:p text:style-name="P28">
+        If "unix_socket" 
+        <text:span text:style-name="T22">appeart</text:span>
+         in the column of plugin, 
+        <text:span text:style-name="T23">we need type the following:</text:span>
+      </text:p>
+      <text:p text:style-name="P79">UPDATE user SET plugin='' WHERE User='root';</text:p>
+      <text:p text:style-name="P79">FLUSH PRIVILEGES;</text:p>
+      <text:p text:style-name="P79">
+        SET PASSWORD FOR '
+        <text:span text:style-name="T24">root</text:span>
+        '@'
+        <text:span text:style-name="T24">localhost</text:span>
+        ' = PASSWORD('&lt;PASSWORD&gt;');
+      </text:p>
+      <text:p text:style-name="Text_20_body"/>
+      <text:p text:style-name="Text_20_body"/>
+      <text:p text:style-name="Text_20_body"/>
+      <text:p text:style-name="Text_20_body"/>
+      <text:p text:style-name="Text_20_body"/>
+      <text:p text:style-name="Text_20_body"/>
+      <text:p text:style-name="Text_20_body"/>
+      <text:p text:style-name="Text_20_body"/>
+      <text:p text:style-name="Text_20_body"/>
+      <text:p text:style-name="Text_20_body"/>
+      <text:p text:style-name="Text_20_body"/>
+      <text:p text:style-name="Text_20_body"/>
+      <text:p text:style-name="Text_20_body"/>
+      <text:p text:style-name="Text_20_body"/>
+      <text:p text:style-name="Text_20_body"/>
+      <text:p text:style-name="Text_20_body"/>
+      <text:p text:style-name="Text_20_body"/>
+      <text:p text:style-name="Text_20_body"/>
+      <text:p text:style-name="Text_20_body"/>
+      <text:p text:style-name="Text_20_body"/>
+      <text:p text:style-name="Text_20_body"/>
+      <text:h text:style-name="P55" text:outline-level="2">
+        <text:bookmark-start text:name="__RefHeading___Toc1464_1561087424"/>
+        <text:soft-page-break/>
+        4.
+        <text:tab/>
+        How to install Kivy on Raspberry Pi
+        <text:bookmark-end text:name="__RefHeading___Toc1464_1561087424"/>
+      </text:h>
+      <text:p text:style-name="P29"># Description of Kivy...</text:p>
+      <text:p text:style-name="P29"/>
+      <text:h text:style-name="P61" text:outline-level="3">
+        <text:bookmark-start text:name="__RefHeading___Toc1467_1561087424"/>
+        4.1.
+        <text:tab/>
+        Install and update Raspbian
+        <text:bookmark-end text:name="__RefHeading___Toc1467_1561087424"/>
+      </text:h>
+      <text:p text:style-name="P32">
+        Check out our guide to installing Raspbian for the details on this one 
+        <text:span text:style-name="T4">(</text:span>
+        <text:a xlink:type="simple" xlink:href="#1. How to install Raspbian on the Raspberry Pi|outline" text:style-name="Internet_20_link" text:visited-style-name="Visited_20_Internet_20_Link">
+          <text:span text:style-name="T4">How to install Rasbian on the Raspberry Pi</text:span>
+        </text:a>
+        <text:span text:style-name="T4">)</text:span>
+        . Then plug everything in and hop into the terminal and check for updates and ugrades:
+      </text:p>
+      <text:p text:style-name="P80">sudo apt-get update</text:p>
+      <text:p text:style-name="P94">sudo apt-get upgrade</text:p>
+      <text:p text:style-name="P30">
+        If you get an upgrade, It’s a good idea to reboot with 
+        <text:span text:style-name="Strong_20_Emphasis">sudo reboot</text:span>
+        .
+      </text:p>
+      <text:p text:style-name="P30"/>
+      <text:h text:style-name="P62" text:outline-level="3">
+        <text:bookmark-start text:name="__RefHeading___Toc1469_1561087424"/>
+        4.2.
+        <text:tab/>
+        Install the dependencies
+        <text:bookmark-end text:name="__RefHeading___Toc1469_1561087424"/>
+      </text:h>
+      <text:p text:style-name="P33"># Description...</text:p>
+      <text:p text:style-name="P81">
+        sudo apt-get install libsdl2-dev libsdl2-image-dev libsdl2-ttf-dev \pkg-config libgl-mesa-dev libgles2-mesa-de
+        <text:span text:style-name="T26">v</text:span>
+        \
+      </text:p>
+      <text:p text:style-name="P82">python-setuptools libstreamer1.0-dev git-core\</text:p>
+      <text:p text:style-name="P82">gstreamer1.0-plugins{bad,base,good,ugly}\</text:p>
+      <text:p text:style-name="P83">gstreamer1.0{omx,alsa} python-dev libmtdev-dev\</text:p>
+      <text:p text:style-name="P83">xclip</text:p>
+      <text:p text:style-name="P33"/>
+      <text:h text:style-name="P63" text:outline-level="3">
+        <text:bookmark-start text:name="__RefHeading___Toc1471_1561087424"/>
+        4.3.
+        <text:tab/>
+        Install a new enough version of Cython
+        <text:bookmark-end text:name="__RefHeading___Toc1471_1561087424"/>
+      </text:h>
+      <text:p text:style-name="P34"># Description...</text:p>
+      <text:p text:style-name="P84">sudo pip install -U Cython==0.25.2</text:p>
+      <text:p text:style-name="P34"/>
+      <text:h text:style-name="P63" text:outline-level="3">
+        <text:bookmark-start text:name="__RefHeading___Toc1473_1561087424"/>
+        4.4.
+        <text:tab/>
+        Install Kivy globally on your system
+        <text:bookmark-end text:name="__RefHeading___Toc1473_1561087424"/>
+      </text:h>
+      <text:p text:style-name="P34"># Description...</text:p>
+      <text:p text:style-name="P84">sudo pip install git+https://github.com/kivy/kivy.git@master</text:p>
+      <text:p text:style-name="P34"/>
+      <text:p text:style-name="P34"/>
+      <text:p text:style-name="P34"/>
+      <text:p text:style-name="P34"/>
+      <text:p text:style-name="P34"/>
+      <text:p text:style-name="P34"/>
+      <text:p text:style-name="P34"/>
+      <text:p text:style-name="P34"/>
+      <text:p text:style-name="P34"/>
+      <text:p text:style-name="P34"/>
+      <text:h text:style-name="P56" text:outline-level="2">
+        <text:bookmark-start text:name="__RefHeading___Toc1476_1561087424"/>
+        <text:soft-page-break/>
+        5.
+        <text:tab/>
+        Automate turning on/off with buttons
+        <text:bookmark-end text:name="__RefHeading___Toc1476_1561087424"/>
+      </text:h>
+      <text:p text:style-name="P35"># Description...</text:p>
+      <text:p text:style-name="P35"/>
+      <text:h text:style-name="P64" text:outline-level="3">
+        <text:bookmark-start text:name="__RefHeading___Toc1478_1561087424"/>
+        5.1.
+        <text:tab/>
+        <text:span text:style-name="T25">Install and update Raspbian</text:span>
+        <text:bookmark-end text:name="__RefHeading___Toc1478_1561087424"/>
+      </text:h>
+      <text:p text:style-name="P36">
+        Check out our guide to installing Raspbian for the details on this one 
+        <text:span text:style-name="T4">(</text:span>
+        <text:a xlink:type="simple" xlink:href="#1. How to install Raspbian on the Raspberry Pi|outline" text:style-name="Internet_20_link" text:visited-style-name="Visited_20_Internet_20_Link">
+          <text:span text:style-name="T4">How to install Rasbian on the Raspberry Pi</text:span>
+        </text:a>
+        <text:span text:style-name="T4">)</text:span>
+        . Then plug everything in and hop into the terminal and check for updates and ugrades:
+      </text:p>
+      <text:p text:style-name="P85">sudo apt-get update</text:p>
+      <text:p text:style-name="P95">sudo apt-get upgrade</text:p>
+      <text:p text:style-name="P31">
+        If you get an upgrade, It’s a good idea to reboot with 
+        <text:span text:style-name="Strong_20_Emphasis">sudo reboot</text:span>
+        .
+      </text:p>
+      <text:p text:style-name="P31"/>
+      <text:h text:style-name="P65" text:outline-level="3">
+        <text:bookmark-start text:name="__RefHeading___Toc1480_1561087424"/>
+        5.2.
+        <text:tab/>
+        Install python library
+        <text:bookmark-end text:name="__RefHeading___Toc1480_1561087424"/>
+      </text:h>
+      <text:p text:style-name="P37"># Description...</text:p>
+      <text:p text:style-name="P86">sudo apt-get install python-dev python-rpi.gpio</text:p>
+      <text:p text:style-name="P37"/>
+      <text:h text:style-name="P66" text:outline-level="3">
+        <text:bookmark-start text:name="__RefHeading___Toc1482_1561087424"/>
+        5.3.
+        <text:tab/>
+        Run the script for testing
+        <text:bookmark-end text:name="__RefHeading___Toc1482_1561087424"/>
+      </text:h>
+      <text:p text:style-name="P39">
+        <text:span text:style-name="T27"># Description...</text:span>
+      </text:p>
+      <text:p text:style-name="P87">python2.7 &lt;location&gt;/shutdown.py</text:p>
+      <text:p text:style-name="P38">We need press the button to check if it turns off, if so, turn on the Raspberry Pi again by pressing the button. If all works, continue to the next step.</text:p>
+      <text:p text:style-name="P38"/>
+      <text:h text:style-name="P67" text:outline-level="3">
+        <text:bookmark-start text:name="__RefHeading___Toc1484_1561087424"/>
+        5.4.
+        <text:tab/>
+        Automate the script
+        <text:bookmark-end text:name="__RefHeading___Toc1484_1561087424"/>
+      </text:h>
+      <text:p text:style-name="P40"># Description...</text:p>
+      <text:p text:style-name="P88">crontab -e</text:p>
+      <text:p text:style-name="P41"># Description...</text:p>
+      <text:p text:style-name="P88">@reboot sudo python2.7 &lt;location&gt;/shutdown.py &amp;</text:p>
+      <text:p text:style-name="P41"># Description...</text:p>
+      <text:p text:style-name="P41"/>
+      <text:p text:style-name="P41"/>
+      <text:p text:style-name="P41"/>
+      <text:p text:style-name="P41"/>
+      <text:p text:style-name="P41"/>
+      <text:p text:style-name="P41"/>
+      <text:p text:style-name="P41"/>
+      <text:p text:style-name="P41"/>
+      <text:h text:style-name="P57" text:outline-level="2">
+        <text:bookmark-start text:name="__RefHeading___Toc2169_1561087424"/>
+        <text:soft-page-break/>
+        6.
+        <text:tab/>
+        Run the main program at start-up
+        <text:bookmark-end text:name="__RefHeading___Toc2169_1561087424"/>
+      </text:h>
+      <text:p text:style-name="P42"># Description...</text:p>
+      <text:p text:style-name="P42"/>
+      <text:h text:style-name="P68" text:outline-level="3">
+        <text:bookmark-start text:name="__RefHeading___Toc2171_1561087424"/>
+        6.1.
+        <text:tab/>
+        Create the file
+        <text:bookmark-end text:name="__RefHeading___Toc2171_1561087424"/>
+      </text:h>
+      <text:p text:style-name="P42"># Description...</text:p>
+      <text:p text:style-name="P89">sudo nano /etc/init.d/automate_startup</text:p>
+      <text:p text:style-name="P42"># Description...</text:p>
+      <text:p text:style-name="P42"/>
+      <text:h text:style-name="P69" text:outline-level="3">
+        <text:bookmark-start text:name="__RefHeading___Toc2173_1561087424"/>
+        6.2.
+        <text:tab/>
+        Make the file executable
+        <text:bookmark-end text:name="__RefHeading___Toc2173_1561087424"/>
+      </text:h>
+      <text:p text:style-name="P43"># Description...</text:p>
+      <text:p text:style-name="P90">
+        sudo chmod 755 /etc/init.d/
+        <text:span text:style-name="T28">automate_startup</text:span>
+      </text:p>
+      <text:p text:style-name="P43"/>
+      <text:h text:style-name="P70" text:outline-level="3">
+        <text:bookmark-start text:name="__RefHeading___Toc2175_1561087424"/>
+        6.3.
+        <text:tab/>
+        Test if work
+        <text:bookmark-end text:name="__RefHeading___Toc2175_1561087424"/>
+      </text:h>
+      <text:p text:style-name="P44"># Description...</text:p>
+      <text:p text:style-name="P91">
+        sudo /etc/init.d/
+        <text:span text:style-name="T28">automate_startup </text:span>
+        start
+      </text:p>
+      <text:p text:style-name="P44"># Description...</text:p>
+      <text:p text:style-name="P91">
+        sudo /etc/init.d/
+        <text:span text:style-name="T28">automate_startup </text:span>
+        stop
+      </text:p>
+      <text:p text:style-name="P44"/>
+      <text:h text:style-name="P71" text:outline-level="3">
+        <text:bookmark-start text:name="__RefHeading___Toc2177_1561087424"/>
+        6.4.
+        <text:tab/>
+        Register it to be run at start-up
+        <text:bookmark-end text:name="__RefHeading___Toc2177_1561087424"/>
+      </text:h>
+      <text:p text:style-name="P45"># Description...</text:p>
+      <text:p text:style-name="P92">sudo update-rc.d automate_startup defaults</text:p>
+      <text:p text:style-name="P45"/>
+      <text:p text:style-name="P45"/>
+      <text:p text:style-name="P45"/>
+      <text:p text:style-name="P45"/>
+      <text:p text:style-name="P45"/>
+      <text:p text:style-name="P45"/>
+      <text:p text:style-name="P45"/>
+      <text:p text:style-name="P45"/>
+      <text:p text:style-name="P45"/>
+      <text:p text:style-name="P45"/>
+      <text:p text:style-name="P45"/>
+      <text:p text:style-name="P45"/>
+      <text:p text:style-name="P45"/>
+      <text:h text:style-name="P58" text:outline-level="2">
+        <text:bookmark-start text:name="__RefHeading___Toc2179_1561087424"/>
+        <text:soft-page-break/>
+        7.
+        <text:tab/>
+        Others stuff
+        <text:bookmark-end text:name="__RefHeading___Toc2179_1561087424"/>
+      </text:h>
+      <text:p text:style-name="P46"># Description...</text:p>
+      <text:p text:style-name="P46"/>
+      <text:h text:style-name="P72" text:outline-level="3">
+        <text:bookmark-start text:name="__RefHeading___Toc2181_1561087424"/>
+        7.1.
+        <text:tab/>
+        Avoid black images on Kivy
+        <text:bookmark-end text:name="__RefHeading___Toc2181_1561087424"/>
+      </text:h>
+      <text:p text:style-name="P46"># Description...</text:p>
+      <text:p text:style-name="P93">sudo raspi-config</text:p>
+      <text:p text:style-name="P93">memory split - 256</text:p>
+      <text:p text:style-name="P46"/>
+      <text:h text:style-name="P73" text:outline-level="3">
+        <text:bookmark-start text:name="__RefHeading___Toc2183_1561087424"/>
+        7.2.
+        <text:tab/>
+        Avoid problem of program
+        <text:bookmark-end text:name="__RefHeading___Toc2183_1561087424"/>
+      </text:h>
+      <text:p text:style-name="P47"># Description</text:p>
+      <text:p text:style-name="P93">sudo apt-get install git</text:p>
+      <text:p text:style-name="P93">sudo apt-get install python-pip python-dev libmysqlclient-dev</text:p>
+      <text:p text:style-name="P93">sudo apt-get install php-json</text:p>
+      <text:p text:style-name="P93">sudo apt-get install openssh-client openssh-server</text:p>
+      <text:p text:style-name="P93">sudo pip install xlrd</text:p>
+      <text:p text:style-name="P93">sudo pip install unidecode</text:p>
+      <text:p text:style-name="P93">sudo pip install MySQL-pyhton</text:p>
+      <text:p text:style-name="P47"/>
+      <text:p text:style-name="P48"># See the repository for get the current version of documentation</text:p>
     </office:text>
   </office:body>
 </office:document-content>
@@ -1137,11 +1820,11 @@
 <office:document-meta xmlns:office="urn:oasis:names:tc:opendocument:xmlns:office:1.0" xmlns:xlink="http://www.w3.org/1999/xlink" xmlns:dc="http://purl.org/dc/elements/1.1/" xmlns:meta="urn:oasis:names:tc:opendocument:xmlns:meta:1.0" xmlns:ooo="http://openoffice.org/2004/office" xmlns:grddl="http://www.w3.org/2003/g/data-view#" office:version="1.2">
   <office:meta>
     <meta:creation-date>2009-04-16T11:32:02.64</meta:creation-date>
-    <meta:editing-duration>PT3H6M42S</meta:editing-duration>
-    <meta:editing-cycles>94</meta:editing-cycles>
+    <meta:editing-duration>PT5H57S</meta:editing-duration>
+    <meta:editing-cycles>128</meta:editing-cycles>
     <meta:generator>LibreOffice/5.4.2.2$Linux_X86_64 LibreOffice_project/40m0$Build-2</meta:generator>
-    <dc:date>2017-12-20T14:43:02.998850262</dc:date>
-    <meta:document-statistic meta:table-count="0" meta:image-count="2" meta:object-count="0" meta:page-count="9" meta:paragraph-count="152" meta:word-count="1843" meta:character-count="10878" meta:non-whitespace-character-count="9180"/>
+    <dc:date>2017-12-28T16:31:04.945484570</dc:date>
+    <meta:document-statistic meta:table-count="0" meta:image-count="2" meta:object-count="0" meta:page-count="14" meta:paragraph-count="260" meta:word-count="2478" meta:character-count="14941" meta:non-whitespace-character-count="12716"/>
     <meta:user-defined meta:name="Info 1"/>
     <meta:user-defined meta:name="Info 2"/>
     <meta:user-defined meta:name="Info 3"/>
@@ -1154,21 +1837,21 @@
 <office:document-settings xmlns:office="urn:oasis:names:tc:opendocument:xmlns:office:1.0" xmlns:xlink="http://www.w3.org/1999/xlink" xmlns:config="urn:oasis:names:tc:opendocument:xmlns:config:1.0" xmlns:ooo="http://openoffice.org/2004/office" office:version="1.2">
   <office:settings>
     <config:config-item-set config:name="ooo:view-settings">
-      <config:config-item config:name="ViewAreaTop" config:type="long">238531</config:config-item>
+      <config:config-item config:name="ViewAreaTop" config:type="long">322689</config:config-item>
       <config:config-item config:name="ViewAreaLeft" config:type="long">0</config:config-item>
-      <config:config-item config:name="ViewAreaWidth" config:type="long">40536</config:config-item>
-      <config:config-item config:name="ViewAreaHeight" config:type="long">17941</config:config-item>
+      <config:config-item config:name="ViewAreaWidth" config:type="long">20348</config:config-item>
+      <config:config-item config:name="ViewAreaHeight" config:type="long">17411</config:config-item>
       <config:config-item config:name="ShowRedlineChanges" config:type="boolean">true</config:config-item>
       <config:config-item config:name="InBrowseMode" config:type="boolean">false</config:config-item>
       <config:config-item-map-indexed config:name="Views">
         <config:config-item-map-entry>
           <config:config-item config:name="ViewId" config:type="string">view2</config:config-item>
-          <config:config-item config:name="ViewLeft" config:type="long">12107</config:config-item>
-          <config:config-item config:name="ViewTop" config:type="long">248380</config:config-item>
+          <config:config-item config:name="ViewLeft" config:type="long">4618</config:config-item>
+          <config:config-item config:name="ViewTop" config:type="long">331158</config:config-item>
           <config:config-item config:name="VisibleLeft" config:type="long">0</config:config-item>
-          <config:config-item config:name="VisibleTop" config:type="long">238531</config:config-item>
-          <config:config-item config:name="VisibleRight" config:type="long">40534</config:config-item>
-          <config:config-item config:name="VisibleBottom" config:type="long">256469</config:config-item>
+          <config:config-item config:name="VisibleTop" config:type="long">322689</config:config-item>
+          <config:config-item config:name="VisibleRight" config:type="long">20346</config:config-item>
+          <config:config-item config:name="VisibleBottom" config:type="long">340099</config:config-item>
           <config:config-item config:name="ZoomType" config:type="short">0</config:config-item>
           <config:config-item config:name="ViewLayoutColumns" config:type="short">0</config:config-item>
           <config:config-item config:name="ViewLayoutBookMode" config:type="boolean">false</config:config-item>
@@ -1241,7 +1924,7 @@
       <config:config-item config:name="UnxForceZeroExtLeading" config:type="boolean">false</config:config-item>
       <config:config-item config:name="TabAtLeftIndentForParagraphsInList" config:type="boolean">false</config:config-item>
       <config:config-item config:name="PrintRightPages" config:type="boolean">true</config:config-item>
-      <config:config-item config:name="Rsid" config:type="int">6488936</config:config-item>
+      <config:config-item config:name="Rsid" config:type="int">9440748</config:config-item>
       <config:config-item config:name="MathBaselineAlignment" config:type="boolean">false</config:config-item>
       <config:config-item config:name="MsWordCompTrailingBlanks" config:type="boolean">false</config:config-item>
       <config:config-item config:name="InvertBorderSpacing" config:type="boolean">false</config:config-item>
@@ -1275,12 +1958,11 @@
     <style:font-face style:name="Tahoma1" svg:font-family="Tahoma"/>
     <style:font-face style:name="Times New Roman1" svg:font-family="'Times New Roman'" style:font-family-generic="roman"/>
     <style:font-face style:name="Liberation Mono" svg:font-family="'Liberation Mono'" style:font-family-generic="modern" style:font-pitch="fixed"/>
-    <style:font-face style:name="Arial1" svg:font-family="Arial" style:font-family-generic="roman" style:font-pitch="variable"/>
     <style:font-face style:name="Liberation Serif" svg:font-family="'Liberation Serif'" style:font-family-generic="roman" style:font-pitch="variable"/>
     <style:font-face style:name="Times New Roman" svg:font-family="'Times New Roman'" style:font-family-generic="roman" style:font-pitch="variable"/>
     <style:font-face style:name="Arial" svg:font-family="Arial" style:font-family-generic="swiss" style:font-pitch="variable"/>
     <style:font-face style:name="Andale Sans UI" svg:font-family="'Andale Sans UI'" style:font-family-generic="system" style:font-pitch="variable"/>
-    <style:font-face style:name="Arial2" svg:font-family="Arial" style:font-family-generic="system" style:font-pitch="variable"/>
+    <style:font-face style:name="Arial1" svg:font-family="Arial" style:font-family-generic="system" style:font-pitch="variable"/>
     <style:font-face style:name="DejaVu Sans" svg:font-family="'DejaVu Sans'" style:font-family-generic="system" style:font-pitch="variable"/>
     <style:font-face style:name="Tahoma" svg:font-family="Tahoma" style:font-family-generic="system" style:font-pitch="variable"/>
   </office:font-face-decls>

</xml_diff>